<commit_message>
notes 2.9 in creation Dp   part3
</commit_message>
<xml_diff>
--- a/7-creation DP part3.docx
+++ b/7-creation DP part3.docx
@@ -4224,7 +4224,7 @@
           <w:r>
             <w:fldChar w:fldCharType="separate"/>
           </w:r>
-          <w:hyperlink w:anchor="_Toc123251782" w:history="1">
+          <w:hyperlink w:anchor="_Toc123252108" w:history="1">
             <w:r>
               <w:rPr>
                 <w:rStyle w:val="Hyperlink"/>
@@ -4261,7 +4261,7 @@
                 <w:noProof/>
                 <w:webHidden/>
               </w:rPr>
-              <w:instrText xml:space="preserve"> PAGEREF _Toc123251782 \h </w:instrText>
+              <w:instrText xml:space="preserve"> PAGEREF _Toc123252108 \h </w:instrText>
             </w:r>
             <w:r>
               <w:rPr>
@@ -4303,7 +4303,7 @@
               <w:noProof/>
             </w:rPr>
           </w:pPr>
-          <w:hyperlink w:anchor="_Toc123251783" w:history="1">
+          <w:hyperlink w:anchor="_Toc123252109" w:history="1">
             <w:r>
               <w:rPr>
                 <w:rStyle w:val="Hyperlink"/>
@@ -4340,7 +4340,7 @@
                 <w:noProof/>
                 <w:webHidden/>
               </w:rPr>
-              <w:instrText xml:space="preserve"> PAGEREF _Toc123251783 \h </w:instrText>
+              <w:instrText xml:space="preserve"> PAGEREF _Toc123252109 \h </w:instrText>
             </w:r>
             <w:r>
               <w:rPr>
@@ -4382,7 +4382,7 @@
               <w:noProof/>
             </w:rPr>
           </w:pPr>
-          <w:hyperlink w:anchor="_Toc123251784" w:history="1">
+          <w:hyperlink w:anchor="_Toc123252110" w:history="1">
             <w:r>
               <w:rPr>
                 <w:rStyle w:val="Hyperlink"/>
@@ -4410,7 +4410,7 @@
                 <w:noProof/>
                 <w:webHidden/>
               </w:rPr>
-              <w:instrText xml:space="preserve"> PAGEREF _Toc123251784 \h </w:instrText>
+              <w:instrText xml:space="preserve"> PAGEREF _Toc123252110 \h </w:instrText>
             </w:r>
             <w:r>
               <w:rPr>
@@ -4430,7 +4430,7 @@
                 <w:noProof/>
                 <w:webHidden/>
               </w:rPr>
-              <w:t>2</w:t>
+              <w:t>3</w:t>
             </w:r>
             <w:r>
               <w:rPr>
@@ -4452,7 +4452,7 @@
               <w:noProof/>
             </w:rPr>
           </w:pPr>
-          <w:hyperlink w:anchor="_Toc123251785" w:history="1">
+          <w:hyperlink w:anchor="_Toc123252111" w:history="1">
             <w:r>
               <w:rPr>
                 <w:rStyle w:val="Hyperlink"/>
@@ -4489,7 +4489,7 @@
                 <w:noProof/>
                 <w:webHidden/>
               </w:rPr>
-              <w:instrText xml:space="preserve"> PAGEREF _Toc123251785 \h </w:instrText>
+              <w:instrText xml:space="preserve"> PAGEREF _Toc123252111 \h </w:instrText>
             </w:r>
             <w:r>
               <w:rPr>
@@ -4531,7 +4531,7 @@
               <w:noProof/>
             </w:rPr>
           </w:pPr>
-          <w:hyperlink w:anchor="_Toc123251786" w:history="1">
+          <w:hyperlink w:anchor="_Toc123252112" w:history="1">
             <w:r>
               <w:rPr>
                 <w:rStyle w:val="Hyperlink"/>
@@ -4568,7 +4568,7 @@
                 <w:noProof/>
                 <w:webHidden/>
               </w:rPr>
-              <w:instrText xml:space="preserve"> PAGEREF _Toc123251786 \h </w:instrText>
+              <w:instrText xml:space="preserve"> PAGEREF _Toc123252112 \h </w:instrText>
             </w:r>
             <w:r>
               <w:rPr>
@@ -4610,7 +4610,7 @@
               <w:noProof/>
             </w:rPr>
           </w:pPr>
-          <w:hyperlink w:anchor="_Toc123251787" w:history="1">
+          <w:hyperlink w:anchor="_Toc123252113" w:history="1">
             <w:r>
               <w:rPr>
                 <w:rStyle w:val="Hyperlink"/>
@@ -4638,7 +4638,7 @@
                 <w:noProof/>
                 <w:webHidden/>
               </w:rPr>
-              <w:instrText xml:space="preserve"> PAGEREF _Toc123251787 \h </w:instrText>
+              <w:instrText xml:space="preserve"> PAGEREF _Toc123252113 \h </w:instrText>
             </w:r>
             <w:r>
               <w:rPr>
@@ -4680,7 +4680,7 @@
               <w:noProof/>
             </w:rPr>
           </w:pPr>
-          <w:hyperlink w:anchor="_Toc123251788" w:history="1">
+          <w:hyperlink w:anchor="_Toc123252114" w:history="1">
             <w:r>
               <w:rPr>
                 <w:rStyle w:val="Hyperlink"/>
@@ -4707,7 +4707,7 @@
                 <w:noProof/>
                 <w:webHidden/>
               </w:rPr>
-              <w:instrText xml:space="preserve"> PAGEREF _Toc123251788 \h </w:instrText>
+              <w:instrText xml:space="preserve"> PAGEREF _Toc123252114 \h </w:instrText>
             </w:r>
             <w:r>
               <w:rPr>
@@ -4749,7 +4749,7 @@
               <w:noProof/>
             </w:rPr>
           </w:pPr>
-          <w:hyperlink w:anchor="_Toc123251789" w:history="1">
+          <w:hyperlink w:anchor="_Toc123252115" w:history="1">
             <w:r>
               <w:rPr>
                 <w:rStyle w:val="Hyperlink"/>
@@ -4777,7 +4777,7 @@
                 <w:noProof/>
                 <w:webHidden/>
               </w:rPr>
-              <w:instrText xml:space="preserve"> PAGEREF _Toc123251789 \h </w:instrText>
+              <w:instrText xml:space="preserve"> PAGEREF _Toc123252115 \h </w:instrText>
             </w:r>
             <w:r>
               <w:rPr>
@@ -4819,7 +4819,7 @@
               <w:noProof/>
             </w:rPr>
           </w:pPr>
-          <w:hyperlink w:anchor="_Toc123251790" w:history="1">
+          <w:hyperlink w:anchor="_Toc123252116" w:history="1">
             <w:r>
               <w:rPr>
                 <w:rStyle w:val="Hyperlink"/>
@@ -4847,7 +4847,7 @@
                 <w:noProof/>
                 <w:webHidden/>
               </w:rPr>
-              <w:instrText xml:space="preserve"> PAGEREF _Toc123251790 \h </w:instrText>
+              <w:instrText xml:space="preserve"> PAGEREF _Toc123252116 \h </w:instrText>
             </w:r>
             <w:r>
               <w:rPr>
@@ -4889,7 +4889,7 @@
               <w:noProof/>
             </w:rPr>
           </w:pPr>
-          <w:hyperlink w:anchor="_Toc123251791" w:history="1">
+          <w:hyperlink w:anchor="_Toc123252117" w:history="1">
             <w:r>
               <w:rPr>
                 <w:rStyle w:val="Hyperlink"/>
@@ -4926,7 +4926,7 @@
                 <w:noProof/>
                 <w:webHidden/>
               </w:rPr>
-              <w:instrText xml:space="preserve"> PAGEREF _Toc123251791 \h </w:instrText>
+              <w:instrText xml:space="preserve"> PAGEREF _Toc123252117 \h </w:instrText>
             </w:r>
             <w:r>
               <w:rPr>
@@ -4968,7 +4968,7 @@
               <w:noProof/>
             </w:rPr>
           </w:pPr>
-          <w:hyperlink w:anchor="_Toc123251792" w:history="1">
+          <w:hyperlink w:anchor="_Toc123252118" w:history="1">
             <w:r>
               <w:rPr>
                 <w:rStyle w:val="Hyperlink"/>
@@ -5005,7 +5005,86 @@
                 <w:noProof/>
                 <w:webHidden/>
               </w:rPr>
-              <w:instrText xml:space="preserve"> PAGEREF _Toc123251792 \h </w:instrText>
+              <w:instrText xml:space="preserve"> PAGEREF _Toc123252118 \h </w:instrText>
+            </w:r>
+            <w:r>
+              <w:rPr>
+                <w:noProof/>
+                <w:webHidden/>
+              </w:rPr>
+            </w:r>
+            <w:r>
+              <w:rPr>
+                <w:noProof/>
+                <w:webHidden/>
+              </w:rPr>
+              <w:fldChar w:fldCharType="separate"/>
+            </w:r>
+            <w:r>
+              <w:rPr>
+                <w:noProof/>
+                <w:webHidden/>
+              </w:rPr>
+              <w:t>9</w:t>
+            </w:r>
+            <w:r>
+              <w:rPr>
+                <w:noProof/>
+                <w:webHidden/>
+              </w:rPr>
+              <w:fldChar w:fldCharType="end"/>
+            </w:r>
+          </w:hyperlink>
+        </w:p>
+        <w:p>
+          <w:pPr>
+            <w:pStyle w:val="TOC2"/>
+            <w:tabs>
+              <w:tab w:val="right" w:leader="dot" w:pos="9350"/>
+            </w:tabs>
+            <w:rPr>
+              <w:rFonts w:cstheme="minorBidi"/>
+              <w:noProof/>
+            </w:rPr>
+          </w:pPr>
+          <w:hyperlink w:anchor="_Toc123252119" w:history="1">
+            <w:r>
+              <w:rPr>
+                <w:rStyle w:val="Hyperlink"/>
+                <w:noProof/>
+                <w:rtl/>
+                <w:lang w:bidi="ar-EG"/>
+              </w:rPr>
+              <w:t>2</w:t>
+            </w:r>
+            <w:r>
+              <w:rPr>
+                <w:rStyle w:val="Hyperlink"/>
+                <w:noProof/>
+                <w:lang w:bidi="ar-EG"/>
+              </w:rPr>
+              <w:t>.9- very important note :</w:t>
+            </w:r>
+            <w:r>
+              <w:rPr>
+                <w:noProof/>
+                <w:webHidden/>
+              </w:rPr>
+              <w:tab/>
+            </w:r>
+            <w:r>
+              <w:rPr>
+                <w:noProof/>
+                <w:webHidden/>
+              </w:rPr>
+              <w:fldChar w:fldCharType="begin"/>
+            </w:r>
+            <w:r>
+              <w:rPr>
+                <w:noProof/>
+                <w:webHidden/>
+              </w:rPr>
+              <w:instrText xml:space="preserve"> PAGEREF _Toc123252119 \h </w:instrText>
             </w:r>
             <w:r>
               <w:rPr>
@@ -5148,32 +5227,6 @@
     </w:p>
     <w:p>
       <w:pPr>
-        <w:rPr>
-          <w:rtl/>
-          <w:lang w:bidi="ar-EG"/>
-        </w:rPr>
-      </w:pPr>
-    </w:p>
-    <w:p>
-      <w:pPr>
-        <w:bidi/>
-        <w:rPr>
-          <w:rtl/>
-          <w:lang w:bidi="ar-EG"/>
-        </w:rPr>
-      </w:pPr>
-    </w:p>
-    <w:p>
-      <w:pPr>
-        <w:bidi/>
-        <w:rPr>
-          <w:rtl/>
-          <w:lang w:bidi="ar-EG"/>
-        </w:rPr>
-      </w:pPr>
-    </w:p>
-    <w:p>
-      <w:pPr>
         <w:bidi/>
         <w:rPr>
           <w:rtl/>
@@ -5205,13 +5258,14 @@
           <w:lang w:bidi="ar-EG"/>
         </w:rPr>
       </w:pPr>
-      <w:bookmarkStart w:id="0" w:name="_Toc123251782"/>
-      <w:r>
-        <w:rPr>
-          <w:rFonts w:hint="cs"/>
-          <w:rtl/>
-          <w:lang w:bidi="ar-EG"/>
-        </w:rPr>
+      <w:bookmarkStart w:id="0" w:name="_Toc123252108"/>
+      <w:r>
+        <w:rPr>
+          <w:rFonts w:hint="cs"/>
+          <w:rtl/>
+          <w:lang w:bidi="ar-EG"/>
+        </w:rPr>
+        <w:lastRenderedPageBreak/>
         <w:t>1</w:t>
       </w:r>
       <w:r>
@@ -5446,6 +5500,8 @@
           <w:lang w:bidi="ar-EG"/>
         </w:rPr>
       </w:pPr>
+      <w:bookmarkStart w:id="1" w:name="_GoBack"/>
+      <w:bookmarkEnd w:id="1"/>
     </w:p>
     <w:p>
       <w:pPr>
@@ -5454,7 +5510,7 @@
           <w:lang w:bidi="ar-EG"/>
         </w:rPr>
       </w:pPr>
-      <w:bookmarkStart w:id="1" w:name="_Toc123251783"/>
+      <w:bookmarkStart w:id="2" w:name="_Toc123252109"/>
       <w:r>
         <w:rPr>
           <w:rFonts w:hint="cs"/>
@@ -5469,7 +5525,7 @@
         </w:rPr>
         <w:t>-builder :</w:t>
       </w:r>
-      <w:bookmarkEnd w:id="1"/>
+      <w:bookmarkEnd w:id="2"/>
       <w:r>
         <w:rPr>
           <w:lang w:bidi="ar-EG"/>
@@ -6095,7 +6151,7 @@
           <w:lang w:bidi="ar-EG"/>
         </w:rPr>
       </w:pPr>
-      <w:bookmarkStart w:id="2" w:name="_Toc123251784"/>
+      <w:bookmarkStart w:id="3" w:name="_Toc123252110"/>
       <w:r>
         <w:rPr>
           <w:lang w:bidi="ar-EG"/>
@@ -6108,7 +6164,7 @@
         </w:rPr>
         <w:t>problem:</w:t>
       </w:r>
-      <w:bookmarkEnd w:id="2"/>
+      <w:bookmarkEnd w:id="3"/>
       <w:r>
         <w:rPr>
           <w:lang w:bidi="ar-EG"/>
@@ -6257,6 +6313,7 @@
           <w:noProof/>
           <w:rtl/>
         </w:rPr>
+        <w:lastRenderedPageBreak/>
         <w:drawing>
           <wp:anchor distT="0" distB="0" distL="114300" distR="114300" simplePos="0" relativeHeight="251667456" behindDoc="0" locked="0" layoutInCell="1" allowOverlap="1" wp14:anchorId="6220A7D8" wp14:editId="19D3E34F">
             <wp:simplePos x="0" y="0"/>
@@ -7317,7 +7374,7 @@
           <w:lang w:bidi="ar-EG"/>
         </w:rPr>
       </w:pPr>
-      <w:bookmarkStart w:id="3" w:name="_Toc123251785"/>
+      <w:bookmarkStart w:id="4" w:name="_Toc123252111"/>
       <w:r>
         <w:rPr>
           <w:rFonts w:hint="cs"/>
@@ -7332,7 +7389,7 @@
         </w:rPr>
         <w:t>.2 –builder step :</w:t>
       </w:r>
-      <w:bookmarkEnd w:id="3"/>
+      <w:bookmarkEnd w:id="4"/>
       <w:r>
         <w:rPr>
           <w:lang w:bidi="ar-EG"/>
@@ -8479,6 +8536,7 @@
           <w:rtl/>
           <w:lang w:bidi="ar-EG"/>
         </w:rPr>
+        <w:lastRenderedPageBreak/>
         <w:t>ممكن حد يقلك ان عاوز  ابنى البيت من الخشب وواحد تانى يقلك ان عاوز ابنى البيت من الحجارة  .</w:t>
       </w:r>
       <w:r>
@@ -8679,7 +8737,7 @@
           <w:lang w:bidi="ar-EG"/>
         </w:rPr>
       </w:pPr>
-      <w:bookmarkStart w:id="4" w:name="_Toc123251786"/>
+      <w:bookmarkStart w:id="5" w:name="_Toc123252112"/>
       <w:r>
         <w:rPr>
           <w:lang w:bidi="ar-EG"/>
@@ -8714,7 +8772,7 @@
         </w:rPr>
         <w:t>:</w:t>
       </w:r>
-      <w:bookmarkEnd w:id="4"/>
+      <w:bookmarkEnd w:id="5"/>
     </w:p>
     <w:p>
       <w:pPr>
@@ -9093,7 +9151,7 @@
           <w:lang w:bidi="ar-EG"/>
         </w:rPr>
       </w:pPr>
-      <w:bookmarkStart w:id="5" w:name="_Toc123251787"/>
+      <w:bookmarkStart w:id="6" w:name="_Toc123252113"/>
       <w:r>
         <w:rPr>
           <w:lang w:bidi="ar-EG"/>
@@ -9113,7 +9171,7 @@
         </w:rPr>
         <w:t>notes :</w:t>
       </w:r>
-      <w:bookmarkEnd w:id="5"/>
+      <w:bookmarkEnd w:id="6"/>
       <w:proofErr w:type="gramEnd"/>
       <w:r>
         <w:rPr>
@@ -9239,7 +9297,7 @@
       <w:pPr>
         <w:pStyle w:val="Heading2"/>
       </w:pPr>
-      <w:bookmarkStart w:id="6" w:name="_Toc123251788"/>
+      <w:bookmarkStart w:id="7" w:name="_Toc123252114"/>
       <w:r>
         <w:t>2</w:t>
       </w:r>
@@ -9250,7 +9308,7 @@
       <w:r>
         <w:t>builder :</w:t>
       </w:r>
-      <w:bookmarkEnd w:id="6"/>
+      <w:bookmarkEnd w:id="7"/>
       <w:proofErr w:type="gramEnd"/>
       <w:r>
         <w:t xml:space="preserve"> </w:t>
@@ -9574,6 +9632,7 @@
           <w:noProof/>
           <w:rtl/>
         </w:rPr>
+        <w:lastRenderedPageBreak/>
         <w:drawing>
           <wp:anchor distT="0" distB="0" distL="114300" distR="114300" simplePos="0" relativeHeight="251673600" behindDoc="0" locked="0" layoutInCell="1" allowOverlap="1" wp14:anchorId="30A21181" wp14:editId="548645BF">
             <wp:simplePos x="0" y="0"/>
@@ -11075,6 +11134,7 @@
           <w:rtl/>
           <w:lang w:bidi="ar-EG"/>
         </w:rPr>
+        <w:lastRenderedPageBreak/>
         <w:t xml:space="preserve">ودة شكل داله </w:t>
       </w:r>
       <w:r>
@@ -11945,11 +12005,12 @@
           <w:lang w:bidi="ar-EG"/>
         </w:rPr>
       </w:pPr>
-      <w:bookmarkStart w:id="7" w:name="_Toc123251789"/>
-      <w:r>
-        <w:rPr>
-          <w:lang w:bidi="ar-EG"/>
-        </w:rPr>
+      <w:bookmarkStart w:id="8" w:name="_Toc123252115"/>
+      <w:r>
+        <w:rPr>
+          <w:lang w:bidi="ar-EG"/>
+        </w:rPr>
+        <w:lastRenderedPageBreak/>
         <w:t xml:space="preserve">2.5-client code or code in </w:t>
       </w:r>
       <w:r>
@@ -11958,7 +12019,7 @@
         </w:rPr>
         <w:t>main:</w:t>
       </w:r>
-      <w:bookmarkEnd w:id="7"/>
+      <w:bookmarkEnd w:id="8"/>
       <w:r>
         <w:rPr>
           <w:lang w:bidi="ar-EG"/>
@@ -12527,7 +12588,7 @@
           <w:lang w:bidi="ar-EG"/>
         </w:rPr>
       </w:pPr>
-      <w:bookmarkStart w:id="8" w:name="_Toc123251790"/>
+      <w:bookmarkStart w:id="9" w:name="_Toc123252116"/>
       <w:r>
         <w:rPr>
           <w:lang w:bidi="ar-EG"/>
@@ -12540,7 +12601,7 @@
         </w:rPr>
         <w:t>product?</w:t>
       </w:r>
-      <w:bookmarkEnd w:id="8"/>
+      <w:bookmarkEnd w:id="9"/>
     </w:p>
     <w:p>
       <w:pPr>
@@ -12876,7 +12937,7 @@
           <w:lang w:bidi="ar-EG"/>
         </w:rPr>
       </w:pPr>
-      <w:bookmarkStart w:id="9" w:name="_Toc123251791"/>
+      <w:bookmarkStart w:id="10" w:name="_Toc123252117"/>
       <w:r>
         <w:rPr>
           <w:rFonts w:hint="cs"/>
@@ -12891,7 +12952,7 @@
         </w:rPr>
         <w:t>.7-applicability :</w:t>
       </w:r>
-      <w:bookmarkEnd w:id="9"/>
+      <w:bookmarkEnd w:id="10"/>
       <w:r>
         <w:rPr>
           <w:lang w:bidi="ar-EG"/>
@@ -13337,6 +13398,7 @@
           <w:rtl/>
           <w:lang w:bidi="ar-EG"/>
         </w:rPr>
+        <w:lastRenderedPageBreak/>
         <w:drawing>
           <wp:anchor distT="0" distB="0" distL="114300" distR="114300" simplePos="0" relativeHeight="251679744" behindDoc="0" locked="0" layoutInCell="1" allowOverlap="1" wp14:anchorId="2E6D8CF2" wp14:editId="3BC4F64F">
             <wp:simplePos x="0" y="0"/>
@@ -13517,7 +13579,7 @@
           <w:lang w:bidi="ar-EG"/>
         </w:rPr>
       </w:pPr>
-      <w:bookmarkStart w:id="10" w:name="_Toc123251792"/>
+      <w:bookmarkStart w:id="11" w:name="_Toc123252118"/>
       <w:r>
         <w:rPr>
           <w:rFonts w:hint="cs"/>
@@ -13532,7 +13594,7 @@
         </w:rPr>
         <w:t>.8 –cons and pros:</w:t>
       </w:r>
-      <w:bookmarkEnd w:id="10"/>
+      <w:bookmarkEnd w:id="11"/>
       <w:r>
         <w:rPr>
           <w:lang w:bidi="ar-EG"/>
@@ -13762,6 +13824,7 @@
           <w:lang w:bidi="ar-EG"/>
         </w:rPr>
       </w:pPr>
+      <w:bookmarkStart w:id="12" w:name="_Toc123252119"/>
       <w:r>
         <w:rPr>
           <w:rFonts w:hint="cs"/>
@@ -13774,19 +13837,133 @@
         <w:rPr>
           <w:lang w:bidi="ar-EG"/>
         </w:rPr>
-        <w:t>.9- :</w:t>
-      </w:r>
-      <w:bookmarkStart w:id="11" w:name="_GoBack"/>
-      <w:bookmarkEnd w:id="11"/>
-    </w:p>
-    <w:p>
-      <w:pPr>
-        <w:bidi/>
-        <w:rPr>
-          <w:rtl/>
-          <w:lang w:bidi="ar-EG"/>
-        </w:rPr>
-      </w:pPr>
+        <w:t xml:space="preserve">.9- </w:t>
+      </w:r>
+      <w:r>
+        <w:rPr>
+          <w:lang w:bidi="ar-EG"/>
+        </w:rPr>
+        <w:t xml:space="preserve">very important note </w:t>
+      </w:r>
+      <w:r>
+        <w:rPr>
+          <w:lang w:bidi="ar-EG"/>
+        </w:rPr>
+        <w:t>:</w:t>
+      </w:r>
+      <w:bookmarkEnd w:id="12"/>
+    </w:p>
+    <w:p>
+      <w:pPr>
+        <w:bidi/>
+        <w:rPr>
+          <w:rFonts w:hint="cs"/>
+          <w:rtl/>
+          <w:lang w:bidi="ar-EG"/>
+        </w:rPr>
+      </w:pPr>
+      <w:r>
+        <w:rPr>
+          <w:rFonts w:hint="cs"/>
+          <w:rtl/>
+          <w:lang w:bidi="ar-EG"/>
+        </w:rPr>
+        <w:t xml:space="preserve">لو خدنا بالنا ان   ال </w:t>
+      </w:r>
+      <w:r>
+        <w:rPr>
+          <w:lang w:bidi="ar-EG"/>
+        </w:rPr>
+        <w:t xml:space="preserve">client </w:t>
+      </w:r>
+      <w:r>
+        <w:rPr>
+          <w:rFonts w:hint="cs"/>
+          <w:rtl/>
+          <w:lang w:bidi="ar-EG"/>
+        </w:rPr>
+        <w:t xml:space="preserve"> كان معتمد على </w:t>
+      </w:r>
+      <w:r>
+        <w:rPr>
+          <w:lang w:bidi="ar-EG"/>
+        </w:rPr>
+        <w:t xml:space="preserve">concrete builder </w:t>
+      </w:r>
+      <w:r>
+        <w:rPr>
+          <w:rFonts w:hint="cs"/>
+          <w:rtl/>
+          <w:lang w:bidi="ar-EG"/>
+        </w:rPr>
+        <w:t xml:space="preserve"> : </w:t>
+      </w:r>
+    </w:p>
+    <w:p>
+      <w:pPr>
+        <w:bidi/>
+        <w:rPr>
+          <w:rFonts w:hint="cs"/>
+          <w:rtl/>
+          <w:lang w:bidi="ar-EG"/>
+        </w:rPr>
+      </w:pPr>
+      <w:r>
+        <w:rPr>
+          <w:rFonts w:cs="Arial"/>
+          <w:rtl/>
+          <w:lang w:bidi="ar-EG"/>
+        </w:rPr>
+        <w:drawing>
+          <wp:anchor distT="0" distB="0" distL="114300" distR="114300" simplePos="0" relativeHeight="251680768" behindDoc="0" locked="0" layoutInCell="1" allowOverlap="1" wp14:anchorId="5C1CB999" wp14:editId="5508F860">
+            <wp:simplePos x="0" y="0"/>
+            <wp:positionH relativeFrom="column">
+              <wp:posOffset>44450</wp:posOffset>
+            </wp:positionH>
+            <wp:positionV relativeFrom="paragraph">
+              <wp:posOffset>59055</wp:posOffset>
+            </wp:positionV>
+            <wp:extent cx="2391109" cy="895475"/>
+            <wp:effectExtent l="0" t="0" r="9525" b="0"/>
+            <wp:wrapNone/>
+            <wp:docPr id="37" name="Picture 37"/>
+            <wp:cNvGraphicFramePr>
+              <a:graphicFrameLocks xmlns:a="http://schemas.openxmlformats.org/drawingml/2006/main" noChangeAspect="1"/>
+            </wp:cNvGraphicFramePr>
+            <a:graphic xmlns:a="http://schemas.openxmlformats.org/drawingml/2006/main">
+              <a:graphicData uri="http://schemas.openxmlformats.org/drawingml/2006/picture">
+                <pic:pic xmlns:pic="http://schemas.openxmlformats.org/drawingml/2006/picture">
+                  <pic:nvPicPr>
+                    <pic:cNvPr id="1" name=""/>
+                    <pic:cNvPicPr/>
+                  </pic:nvPicPr>
+                  <pic:blipFill>
+                    <a:blip r:embed="rId25">
+                      <a:extLst>
+                        <a:ext uri="{28A0092B-C50C-407E-A947-70E740481C1C}">
+                          <a14:useLocalDpi xmlns:a14="http://schemas.microsoft.com/office/drawing/2010/main" val="0"/>
+                        </a:ext>
+                      </a:extLst>
+                    </a:blip>
+                    <a:stretch>
+                      <a:fillRect/>
+                    </a:stretch>
+                  </pic:blipFill>
+                  <pic:spPr>
+                    <a:xfrm>
+                      <a:off x="0" y="0"/>
+                      <a:ext cx="2391109" cy="895475"/>
+                    </a:xfrm>
+                    <a:prstGeom prst="rect">
+                      <a:avLst/>
+                    </a:prstGeom>
+                  </pic:spPr>
+                </pic:pic>
+              </a:graphicData>
+            </a:graphic>
+          </wp:anchor>
+        </w:drawing>
+      </w:r>
     </w:p>
     <w:p>
       <w:pPr>
@@ -14716,7 +14893,7 @@
       </w:pPr>
     </w:p>
     <w:sectPr>
-      <w:footerReference w:type="default" r:id="rId25"/>
+      <w:footerReference w:type="default" r:id="rId26"/>
       <w:pgSz w:w="12240" w:h="15840"/>
       <w:pgMar w:top="1440" w:right="1440" w:bottom="1440" w:left="1440" w:header="720" w:footer="720" w:gutter="0"/>
       <w:pgBorders w:offsetFrom="page">
@@ -14942,7 +15119,7 @@
               <w:sz w:val="18"/>
               <w:szCs w:val="18"/>
             </w:rPr>
-            <w:t>12</w:t>
+            <w:t>2</w:t>
           </w:r>
           <w:r>
             <w:rPr>
@@ -21359,13 +21536,13 @@
     <w:rsid w:val="006828DE"/>
     <w:rsid w:val="00690A6B"/>
     <w:rsid w:val="00696AA9"/>
+    <w:rsid w:val="006A1A74"/>
     <w:rsid w:val="006A337F"/>
     <w:rsid w:val="00710638"/>
     <w:rsid w:val="007504BB"/>
     <w:rsid w:val="00784C38"/>
     <w:rsid w:val="00946A70"/>
     <w:rsid w:val="00954CE0"/>
-    <w:rsid w:val="00AE18F1"/>
     <w:rsid w:val="00B46DE4"/>
     <w:rsid w:val="00C4373B"/>
     <w:rsid w:val="00C57287"/>
@@ -22164,7 +22341,7 @@
 </file>
 
 <file path=customXml/itemProps2.xml><?xml version="1.0" encoding="utf-8"?>
-<ds:datastoreItem xmlns:ds="http://schemas.openxmlformats.org/officeDocument/2006/customXml" ds:itemID="{78E73B97-DE13-4094-BD76-DC07A3FF4315}">
+<ds:datastoreItem xmlns:ds="http://schemas.openxmlformats.org/officeDocument/2006/customXml" ds:itemID="{E4A3FD8A-20C0-4E7E-9A23-ACA4A6524734}">
   <ds:schemaRefs>
     <ds:schemaRef ds:uri="http://schemas.openxmlformats.org/officeDocument/2006/bibliography"/>
   </ds:schemaRefs>

</xml_diff>

<commit_message>
end of  creation DP
</commit_message>
<xml_diff>
--- a/7-creation DP part3.docx
+++ b/7-creation DP part3.docx
@@ -4224,7 +4224,7 @@
           <w:r>
             <w:fldChar w:fldCharType="separate"/>
           </w:r>
-          <w:hyperlink w:anchor="_Toc123252108" w:history="1">
+          <w:hyperlink w:anchor="_Toc123254752" w:history="1">
             <w:r>
               <w:rPr>
                 <w:rStyle w:val="Hyperlink"/>
@@ -4261,7 +4261,7 @@
                 <w:noProof/>
                 <w:webHidden/>
               </w:rPr>
-              <w:instrText xml:space="preserve"> PAGEREF _Toc123252108 \h </w:instrText>
+              <w:instrText xml:space="preserve"> PAGEREF _Toc123254752 \h </w:instrText>
             </w:r>
             <w:r>
               <w:rPr>
@@ -4303,7 +4303,7 @@
               <w:noProof/>
             </w:rPr>
           </w:pPr>
-          <w:hyperlink w:anchor="_Toc123252109" w:history="1">
+          <w:hyperlink w:anchor="_Toc123254753" w:history="1">
             <w:r>
               <w:rPr>
                 <w:rStyle w:val="Hyperlink"/>
@@ -4340,7 +4340,7 @@
                 <w:noProof/>
                 <w:webHidden/>
               </w:rPr>
-              <w:instrText xml:space="preserve"> PAGEREF _Toc123252109 \h </w:instrText>
+              <w:instrText xml:space="preserve"> PAGEREF _Toc123254753 \h </w:instrText>
             </w:r>
             <w:r>
               <w:rPr>
@@ -4382,7 +4382,7 @@
               <w:noProof/>
             </w:rPr>
           </w:pPr>
-          <w:hyperlink w:anchor="_Toc123252110" w:history="1">
+          <w:hyperlink w:anchor="_Toc123254754" w:history="1">
             <w:r>
               <w:rPr>
                 <w:rStyle w:val="Hyperlink"/>
@@ -4410,7 +4410,7 @@
                 <w:noProof/>
                 <w:webHidden/>
               </w:rPr>
-              <w:instrText xml:space="preserve"> PAGEREF _Toc123252110 \h </w:instrText>
+              <w:instrText xml:space="preserve"> PAGEREF _Toc123254754 \h </w:instrText>
             </w:r>
             <w:r>
               <w:rPr>
@@ -4430,7 +4430,7 @@
                 <w:noProof/>
                 <w:webHidden/>
               </w:rPr>
-              <w:t>3</w:t>
+              <w:t>2</w:t>
             </w:r>
             <w:r>
               <w:rPr>
@@ -4452,7 +4452,7 @@
               <w:noProof/>
             </w:rPr>
           </w:pPr>
-          <w:hyperlink w:anchor="_Toc123252111" w:history="1">
+          <w:hyperlink w:anchor="_Toc123254755" w:history="1">
             <w:r>
               <w:rPr>
                 <w:rStyle w:val="Hyperlink"/>
@@ -4489,7 +4489,7 @@
                 <w:noProof/>
                 <w:webHidden/>
               </w:rPr>
-              <w:instrText xml:space="preserve"> PAGEREF _Toc123252111 \h </w:instrText>
+              <w:instrText xml:space="preserve"> PAGEREF _Toc123254755 \h </w:instrText>
             </w:r>
             <w:r>
               <w:rPr>
@@ -4531,7 +4531,7 @@
               <w:noProof/>
             </w:rPr>
           </w:pPr>
-          <w:hyperlink w:anchor="_Toc123252112" w:history="1">
+          <w:hyperlink w:anchor="_Toc123254756" w:history="1">
             <w:r>
               <w:rPr>
                 <w:rStyle w:val="Hyperlink"/>
@@ -4568,7 +4568,7 @@
                 <w:noProof/>
                 <w:webHidden/>
               </w:rPr>
-              <w:instrText xml:space="preserve"> PAGEREF _Toc123252112 \h </w:instrText>
+              <w:instrText xml:space="preserve"> PAGEREF _Toc123254756 \h </w:instrText>
             </w:r>
             <w:r>
               <w:rPr>
@@ -4610,7 +4610,7 @@
               <w:noProof/>
             </w:rPr>
           </w:pPr>
-          <w:hyperlink w:anchor="_Toc123252113" w:history="1">
+          <w:hyperlink w:anchor="_Toc123254757" w:history="1">
             <w:r>
               <w:rPr>
                 <w:rStyle w:val="Hyperlink"/>
@@ -4638,7 +4638,7 @@
                 <w:noProof/>
                 <w:webHidden/>
               </w:rPr>
-              <w:instrText xml:space="preserve"> PAGEREF _Toc123252113 \h </w:instrText>
+              <w:instrText xml:space="preserve"> PAGEREF _Toc123254757 \h </w:instrText>
             </w:r>
             <w:r>
               <w:rPr>
@@ -4680,7 +4680,7 @@
               <w:noProof/>
             </w:rPr>
           </w:pPr>
-          <w:hyperlink w:anchor="_Toc123252114" w:history="1">
+          <w:hyperlink w:anchor="_Toc123254758" w:history="1">
             <w:r>
               <w:rPr>
                 <w:rStyle w:val="Hyperlink"/>
@@ -4707,7 +4707,7 @@
                 <w:noProof/>
                 <w:webHidden/>
               </w:rPr>
-              <w:instrText xml:space="preserve"> PAGEREF _Toc123252114 \h </w:instrText>
+              <w:instrText xml:space="preserve"> PAGEREF _Toc123254758 \h </w:instrText>
             </w:r>
             <w:r>
               <w:rPr>
@@ -4749,7 +4749,7 @@
               <w:noProof/>
             </w:rPr>
           </w:pPr>
-          <w:hyperlink w:anchor="_Toc123252115" w:history="1">
+          <w:hyperlink w:anchor="_Toc123254759" w:history="1">
             <w:r>
               <w:rPr>
                 <w:rStyle w:val="Hyperlink"/>
@@ -4777,7 +4777,7 @@
                 <w:noProof/>
                 <w:webHidden/>
               </w:rPr>
-              <w:instrText xml:space="preserve"> PAGEREF _Toc123252115 \h </w:instrText>
+              <w:instrText xml:space="preserve"> PAGEREF _Toc123254759 \h </w:instrText>
             </w:r>
             <w:r>
               <w:rPr>
@@ -4819,7 +4819,7 @@
               <w:noProof/>
             </w:rPr>
           </w:pPr>
-          <w:hyperlink w:anchor="_Toc123252116" w:history="1">
+          <w:hyperlink w:anchor="_Toc123254760" w:history="1">
             <w:r>
               <w:rPr>
                 <w:rStyle w:val="Hyperlink"/>
@@ -4847,7 +4847,7 @@
                 <w:noProof/>
                 <w:webHidden/>
               </w:rPr>
-              <w:instrText xml:space="preserve"> PAGEREF _Toc123252116 \h </w:instrText>
+              <w:instrText xml:space="preserve"> PAGEREF _Toc123254760 \h </w:instrText>
             </w:r>
             <w:r>
               <w:rPr>
@@ -4889,7 +4889,7 @@
               <w:noProof/>
             </w:rPr>
           </w:pPr>
-          <w:hyperlink w:anchor="_Toc123252117" w:history="1">
+          <w:hyperlink w:anchor="_Toc123254761" w:history="1">
             <w:r>
               <w:rPr>
                 <w:rStyle w:val="Hyperlink"/>
@@ -4926,7 +4926,7 @@
                 <w:noProof/>
                 <w:webHidden/>
               </w:rPr>
-              <w:instrText xml:space="preserve"> PAGEREF _Toc123252117 \h </w:instrText>
+              <w:instrText xml:space="preserve"> PAGEREF _Toc123254761 \h </w:instrText>
             </w:r>
             <w:r>
               <w:rPr>
@@ -4968,7 +4968,7 @@
               <w:noProof/>
             </w:rPr>
           </w:pPr>
-          <w:hyperlink w:anchor="_Toc123252118" w:history="1">
+          <w:hyperlink w:anchor="_Toc123254762" w:history="1">
             <w:r>
               <w:rPr>
                 <w:rStyle w:val="Hyperlink"/>
@@ -5005,7 +5005,7 @@
                 <w:noProof/>
                 <w:webHidden/>
               </w:rPr>
-              <w:instrText xml:space="preserve"> PAGEREF _Toc123252118 \h </w:instrText>
+              <w:instrText xml:space="preserve"> PAGEREF _Toc123254762 \h </w:instrText>
             </w:r>
             <w:r>
               <w:rPr>
@@ -5047,7 +5047,7 @@
               <w:noProof/>
             </w:rPr>
           </w:pPr>
-          <w:hyperlink w:anchor="_Toc123252119" w:history="1">
+          <w:hyperlink w:anchor="_Toc123254763" w:history="1">
             <w:r>
               <w:rPr>
                 <w:rStyle w:val="Hyperlink"/>
@@ -5084,7 +5084,7 @@
                 <w:noProof/>
                 <w:webHidden/>
               </w:rPr>
-              <w:instrText xml:space="preserve"> PAGEREF _Toc123252119 \h </w:instrText>
+              <w:instrText xml:space="preserve"> PAGEREF _Toc123254763 \h </w:instrText>
             </w:r>
             <w:r>
               <w:rPr>
@@ -5105,6 +5105,243 @@
                 <w:webHidden/>
               </w:rPr>
               <w:t>9</w:t>
+            </w:r>
+            <w:r>
+              <w:rPr>
+                <w:noProof/>
+                <w:webHidden/>
+              </w:rPr>
+              <w:fldChar w:fldCharType="end"/>
+            </w:r>
+          </w:hyperlink>
+        </w:p>
+        <w:p>
+          <w:pPr>
+            <w:pStyle w:val="TOC2"/>
+            <w:tabs>
+              <w:tab w:val="right" w:leader="dot" w:pos="9350"/>
+            </w:tabs>
+            <w:rPr>
+              <w:rFonts w:cstheme="minorBidi"/>
+              <w:noProof/>
+            </w:rPr>
+          </w:pPr>
+          <w:hyperlink w:anchor="_Toc123254764" w:history="1">
+            <w:r>
+              <w:rPr>
+                <w:rStyle w:val="Hyperlink"/>
+                <w:noProof/>
+                <w:rtl/>
+                <w:lang w:bidi="ar-EG"/>
+              </w:rPr>
+              <w:t>2</w:t>
+            </w:r>
+            <w:r>
+              <w:rPr>
+                <w:rStyle w:val="Hyperlink"/>
+                <w:noProof/>
+                <w:lang w:bidi="ar-EG"/>
+              </w:rPr>
+              <w:t xml:space="preserve">.10- open/closed principle </w:t>
+            </w:r>
+            <w:r>
+              <w:rPr>
+                <w:rStyle w:val="Hyperlink"/>
+                <w:noProof/>
+                <w:rtl/>
+                <w:lang w:bidi="ar-EG"/>
+              </w:rPr>
+              <w:t>:</w:t>
+            </w:r>
+            <w:r>
+              <w:rPr>
+                <w:noProof/>
+                <w:webHidden/>
+              </w:rPr>
+              <w:tab/>
+            </w:r>
+            <w:r>
+              <w:rPr>
+                <w:noProof/>
+                <w:webHidden/>
+              </w:rPr>
+              <w:fldChar w:fldCharType="begin"/>
+            </w:r>
+            <w:r>
+              <w:rPr>
+                <w:noProof/>
+                <w:webHidden/>
+              </w:rPr>
+              <w:instrText xml:space="preserve"> PAGEREF _Toc123254764 \h </w:instrText>
+            </w:r>
+            <w:r>
+              <w:rPr>
+                <w:noProof/>
+                <w:webHidden/>
+              </w:rPr>
+            </w:r>
+            <w:r>
+              <w:rPr>
+                <w:noProof/>
+                <w:webHidden/>
+              </w:rPr>
+              <w:fldChar w:fldCharType="separate"/>
+            </w:r>
+            <w:r>
+              <w:rPr>
+                <w:noProof/>
+                <w:webHidden/>
+              </w:rPr>
+              <w:t>10</w:t>
+            </w:r>
+            <w:r>
+              <w:rPr>
+                <w:noProof/>
+                <w:webHidden/>
+              </w:rPr>
+              <w:fldChar w:fldCharType="end"/>
+            </w:r>
+          </w:hyperlink>
+        </w:p>
+        <w:p>
+          <w:pPr>
+            <w:pStyle w:val="TOC1"/>
+            <w:tabs>
+              <w:tab w:val="right" w:leader="dot" w:pos="9350"/>
+            </w:tabs>
+            <w:rPr>
+              <w:rFonts w:cstheme="minorBidi"/>
+              <w:noProof/>
+            </w:rPr>
+          </w:pPr>
+          <w:hyperlink w:anchor="_Toc123254765" w:history="1">
+            <w:r>
+              <w:rPr>
+                <w:rStyle w:val="Hyperlink"/>
+                <w:noProof/>
+                <w:rtl/>
+                <w:lang w:bidi="ar-EG"/>
+              </w:rPr>
+              <w:t>3</w:t>
+            </w:r>
+            <w:r>
+              <w:rPr>
+                <w:rStyle w:val="Hyperlink"/>
+                <w:noProof/>
+                <w:lang w:bidi="ar-EG"/>
+              </w:rPr>
+              <w:t>-prototype  (remember iconeable ):</w:t>
+            </w:r>
+            <w:r>
+              <w:rPr>
+                <w:noProof/>
+                <w:webHidden/>
+              </w:rPr>
+              <w:tab/>
+            </w:r>
+            <w:r>
+              <w:rPr>
+                <w:noProof/>
+                <w:webHidden/>
+              </w:rPr>
+              <w:fldChar w:fldCharType="begin"/>
+            </w:r>
+            <w:r>
+              <w:rPr>
+                <w:noProof/>
+                <w:webHidden/>
+              </w:rPr>
+              <w:instrText xml:space="preserve"> PAGEREF _Toc123254765 \h </w:instrText>
+            </w:r>
+            <w:r>
+              <w:rPr>
+                <w:noProof/>
+                <w:webHidden/>
+              </w:rPr>
+            </w:r>
+            <w:r>
+              <w:rPr>
+                <w:noProof/>
+                <w:webHidden/>
+              </w:rPr>
+              <w:fldChar w:fldCharType="separate"/>
+            </w:r>
+            <w:r>
+              <w:rPr>
+                <w:noProof/>
+                <w:webHidden/>
+              </w:rPr>
+              <w:t>10</w:t>
+            </w:r>
+            <w:r>
+              <w:rPr>
+                <w:noProof/>
+                <w:webHidden/>
+              </w:rPr>
+              <w:fldChar w:fldCharType="end"/>
+            </w:r>
+          </w:hyperlink>
+        </w:p>
+        <w:p>
+          <w:pPr>
+            <w:pStyle w:val="TOC1"/>
+            <w:tabs>
+              <w:tab w:val="right" w:leader="dot" w:pos="9350"/>
+            </w:tabs>
+            <w:rPr>
+              <w:rFonts w:cstheme="minorBidi"/>
+              <w:noProof/>
+            </w:rPr>
+          </w:pPr>
+          <w:hyperlink w:anchor="_Toc123254766" w:history="1">
+            <w:r>
+              <w:rPr>
+                <w:rStyle w:val="Hyperlink"/>
+                <w:noProof/>
+                <w:lang w:bidi="ar-EG"/>
+              </w:rPr>
+              <w:t>4-end of creation pattern:</w:t>
+            </w:r>
+            <w:r>
+              <w:rPr>
+                <w:noProof/>
+                <w:webHidden/>
+              </w:rPr>
+              <w:tab/>
+            </w:r>
+            <w:r>
+              <w:rPr>
+                <w:noProof/>
+                <w:webHidden/>
+              </w:rPr>
+              <w:fldChar w:fldCharType="begin"/>
+            </w:r>
+            <w:r>
+              <w:rPr>
+                <w:noProof/>
+                <w:webHidden/>
+              </w:rPr>
+              <w:instrText xml:space="preserve"> PAGEREF _Toc123254766 \h </w:instrText>
+            </w:r>
+            <w:r>
+              <w:rPr>
+                <w:noProof/>
+                <w:webHidden/>
+              </w:rPr>
+            </w:r>
+            <w:r>
+              <w:rPr>
+                <w:noProof/>
+                <w:webHidden/>
+              </w:rPr>
+              <w:fldChar w:fldCharType="separate"/>
+            </w:r>
+            <w:r>
+              <w:rPr>
+                <w:noProof/>
+                <w:webHidden/>
+              </w:rPr>
+              <w:t>10</w:t>
             </w:r>
             <w:r>
               <w:rPr>
@@ -5219,37 +5456,14 @@
     </w:p>
     <w:p>
       <w:pPr>
-        <w:rPr>
-          <w:rtl/>
-          <w:lang w:bidi="ar-EG"/>
-        </w:rPr>
-      </w:pPr>
-    </w:p>
-    <w:p>
-      <w:pPr>
-        <w:bidi/>
-        <w:rPr>
-          <w:rtl/>
-          <w:lang w:bidi="ar-EG"/>
-        </w:rPr>
-      </w:pPr>
-    </w:p>
-    <w:p>
-      <w:pPr>
-        <w:bidi/>
-        <w:rPr>
-          <w:rtl/>
-          <w:lang w:bidi="ar-EG"/>
-        </w:rPr>
-      </w:pPr>
-      <w:r>
-        <w:rPr>
-          <w:rFonts w:hint="cs"/>
-          <w:rtl/>
-          <w:lang w:bidi="ar-EG"/>
-        </w:rPr>
-        <w:t xml:space="preserve"> </w:t>
-      </w:r>
+        <w:bidi/>
+        <w:rPr>
+          <w:rtl/>
+          <w:lang w:bidi="ar-EG"/>
+        </w:rPr>
+      </w:pPr>
+      <w:bookmarkStart w:id="0" w:name="_GoBack"/>
+      <w:bookmarkEnd w:id="0"/>
     </w:p>
     <w:p>
       <w:pPr>
@@ -5258,7 +5472,7 @@
           <w:lang w:bidi="ar-EG"/>
         </w:rPr>
       </w:pPr>
-      <w:bookmarkStart w:id="0" w:name="_Toc123252108"/>
+      <w:bookmarkStart w:id="1" w:name="_Toc123254752"/>
       <w:r>
         <w:rPr>
           <w:rFonts w:hint="cs"/>
@@ -5274,7 +5488,7 @@
         </w:rPr>
         <w:t>-topic :</w:t>
       </w:r>
-      <w:bookmarkEnd w:id="0"/>
+      <w:bookmarkEnd w:id="1"/>
       <w:r>
         <w:rPr>
           <w:lang w:bidi="ar-EG"/>
@@ -5496,12 +5710,9 @@
       <w:pPr>
         <w:bidi/>
         <w:rPr>
-          <w:rtl/>
-          <w:lang w:bidi="ar-EG"/>
-        </w:rPr>
-      </w:pPr>
-      <w:bookmarkStart w:id="1" w:name="_GoBack"/>
-      <w:bookmarkEnd w:id="1"/>
+          <w:lang w:bidi="ar-EG"/>
+        </w:rPr>
+      </w:pPr>
     </w:p>
     <w:p>
       <w:pPr>
@@ -5510,7 +5721,7 @@
           <w:lang w:bidi="ar-EG"/>
         </w:rPr>
       </w:pPr>
-      <w:bookmarkStart w:id="2" w:name="_Toc123252109"/>
+      <w:bookmarkStart w:id="2" w:name="_Toc123254753"/>
       <w:r>
         <w:rPr>
           <w:rFonts w:hint="cs"/>
@@ -6151,7 +6362,7 @@
           <w:lang w:bidi="ar-EG"/>
         </w:rPr>
       </w:pPr>
-      <w:bookmarkStart w:id="3" w:name="_Toc123252110"/>
+      <w:bookmarkStart w:id="3" w:name="_Toc123254754"/>
       <w:r>
         <w:rPr>
           <w:lang w:bidi="ar-EG"/>
@@ -7374,7 +7585,7 @@
           <w:lang w:bidi="ar-EG"/>
         </w:rPr>
       </w:pPr>
-      <w:bookmarkStart w:id="4" w:name="_Toc123252111"/>
+      <w:bookmarkStart w:id="4" w:name="_Toc123254755"/>
       <w:r>
         <w:rPr>
           <w:rFonts w:hint="cs"/>
@@ -8737,7 +8948,7 @@
           <w:lang w:bidi="ar-EG"/>
         </w:rPr>
       </w:pPr>
-      <w:bookmarkStart w:id="5" w:name="_Toc123252112"/>
+      <w:bookmarkStart w:id="5" w:name="_Toc123254756"/>
       <w:r>
         <w:rPr>
           <w:lang w:bidi="ar-EG"/>
@@ -9151,7 +9362,7 @@
           <w:lang w:bidi="ar-EG"/>
         </w:rPr>
       </w:pPr>
-      <w:bookmarkStart w:id="6" w:name="_Toc123252113"/>
+      <w:bookmarkStart w:id="6" w:name="_Toc123254757"/>
       <w:r>
         <w:rPr>
           <w:lang w:bidi="ar-EG"/>
@@ -9297,7 +9508,7 @@
       <w:pPr>
         <w:pStyle w:val="Heading2"/>
       </w:pPr>
-      <w:bookmarkStart w:id="7" w:name="_Toc123252114"/>
+      <w:bookmarkStart w:id="7" w:name="_Toc123254758"/>
       <w:r>
         <w:t>2</w:t>
       </w:r>
@@ -12005,7 +12216,7 @@
           <w:lang w:bidi="ar-EG"/>
         </w:rPr>
       </w:pPr>
-      <w:bookmarkStart w:id="8" w:name="_Toc123252115"/>
+      <w:bookmarkStart w:id="8" w:name="_Toc123254759"/>
       <w:r>
         <w:rPr>
           <w:lang w:bidi="ar-EG"/>
@@ -12588,7 +12799,7 @@
           <w:lang w:bidi="ar-EG"/>
         </w:rPr>
       </w:pPr>
-      <w:bookmarkStart w:id="9" w:name="_Toc123252116"/>
+      <w:bookmarkStart w:id="9" w:name="_Toc123254760"/>
       <w:r>
         <w:rPr>
           <w:lang w:bidi="ar-EG"/>
@@ -12937,7 +13148,7 @@
           <w:lang w:bidi="ar-EG"/>
         </w:rPr>
       </w:pPr>
-      <w:bookmarkStart w:id="10" w:name="_Toc123252117"/>
+      <w:bookmarkStart w:id="10" w:name="_Toc123254761"/>
       <w:r>
         <w:rPr>
           <w:rFonts w:hint="cs"/>
@@ -13579,7 +13790,7 @@
           <w:lang w:bidi="ar-EG"/>
         </w:rPr>
       </w:pPr>
-      <w:bookmarkStart w:id="11" w:name="_Toc123252118"/>
+      <w:bookmarkStart w:id="11" w:name="_Toc123254762"/>
       <w:r>
         <w:rPr>
           <w:rFonts w:hint="cs"/>
@@ -13824,7 +14035,7 @@
           <w:lang w:bidi="ar-EG"/>
         </w:rPr>
       </w:pPr>
-      <w:bookmarkStart w:id="12" w:name="_Toc123252119"/>
+      <w:bookmarkStart w:id="12" w:name="_Toc123254763"/>
       <w:r>
         <w:rPr>
           <w:rFonts w:hint="cs"/>
@@ -13964,879 +14175,1424 @@
           </wp:anchor>
         </w:drawing>
       </w:r>
-    </w:p>
-    <w:p>
-      <w:pPr>
-        <w:bidi/>
-        <w:rPr>
-          <w:rtl/>
-          <w:lang w:bidi="ar-EG"/>
-        </w:rPr>
-      </w:pPr>
-    </w:p>
-    <w:p>
-      <w:pPr>
-        <w:bidi/>
-        <w:rPr>
-          <w:rtl/>
-          <w:lang w:bidi="ar-EG"/>
-        </w:rPr>
-      </w:pPr>
-    </w:p>
-    <w:p>
-      <w:pPr>
-        <w:bidi/>
-        <w:rPr>
-          <w:rtl/>
-          <w:lang w:bidi="ar-EG"/>
-        </w:rPr>
-      </w:pPr>
-    </w:p>
-    <w:p>
-      <w:pPr>
-        <w:bidi/>
-        <w:rPr>
-          <w:rtl/>
-          <w:lang w:bidi="ar-EG"/>
-        </w:rPr>
-      </w:pPr>
-    </w:p>
-    <w:p>
-      <w:pPr>
-        <w:bidi/>
-        <w:rPr>
-          <w:rtl/>
-          <w:lang w:bidi="ar-EG"/>
-        </w:rPr>
-      </w:pPr>
-    </w:p>
-    <w:p>
-      <w:pPr>
-        <w:bidi/>
-        <w:rPr>
-          <w:rtl/>
-          <w:lang w:bidi="ar-EG"/>
-        </w:rPr>
-      </w:pPr>
-    </w:p>
-    <w:p>
-      <w:pPr>
-        <w:bidi/>
-        <w:rPr>
-          <w:rtl/>
-          <w:lang w:bidi="ar-EG"/>
-        </w:rPr>
-      </w:pPr>
-    </w:p>
-    <w:p>
-      <w:pPr>
-        <w:bidi/>
-        <w:rPr>
-          <w:rtl/>
-          <w:lang w:bidi="ar-EG"/>
-        </w:rPr>
-      </w:pPr>
-    </w:p>
-    <w:p>
-      <w:pPr>
-        <w:bidi/>
-        <w:rPr>
-          <w:rtl/>
-          <w:lang w:bidi="ar-EG"/>
-        </w:rPr>
-      </w:pPr>
-    </w:p>
-    <w:p>
-      <w:pPr>
-        <w:bidi/>
-        <w:rPr>
-          <w:rtl/>
-          <w:lang w:bidi="ar-EG"/>
-        </w:rPr>
-      </w:pPr>
-    </w:p>
-    <w:p>
-      <w:pPr>
-        <w:bidi/>
-        <w:rPr>
-          <w:rtl/>
-          <w:lang w:bidi="ar-EG"/>
-        </w:rPr>
-      </w:pPr>
-    </w:p>
-    <w:p>
-      <w:pPr>
-        <w:bidi/>
-        <w:rPr>
-          <w:rtl/>
-          <w:lang w:bidi="ar-EG"/>
-        </w:rPr>
-      </w:pPr>
-    </w:p>
-    <w:p>
-      <w:pPr>
-        <w:bidi/>
-        <w:rPr>
-          <w:rtl/>
-          <w:lang w:bidi="ar-EG"/>
-        </w:rPr>
-      </w:pPr>
-    </w:p>
-    <w:p>
-      <w:pPr>
-        <w:bidi/>
-        <w:rPr>
-          <w:rtl/>
-          <w:lang w:bidi="ar-EG"/>
-        </w:rPr>
-      </w:pPr>
-    </w:p>
-    <w:p>
-      <w:pPr>
-        <w:bidi/>
-        <w:rPr>
-          <w:rtl/>
-          <w:lang w:bidi="ar-EG"/>
-        </w:rPr>
-      </w:pPr>
-    </w:p>
-    <w:p>
-      <w:pPr>
-        <w:bidi/>
-        <w:rPr>
-          <w:rtl/>
-          <w:lang w:bidi="ar-EG"/>
-        </w:rPr>
-      </w:pPr>
-    </w:p>
-    <w:p>
-      <w:pPr>
-        <w:bidi/>
-        <w:rPr>
-          <w:rtl/>
-          <w:lang w:bidi="ar-EG"/>
-        </w:rPr>
-      </w:pPr>
-    </w:p>
-    <w:p>
-      <w:pPr>
-        <w:bidi/>
-        <w:rPr>
-          <w:rtl/>
-          <w:lang w:bidi="ar-EG"/>
-        </w:rPr>
-      </w:pPr>
-    </w:p>
-    <w:p>
-      <w:pPr>
-        <w:bidi/>
-        <w:rPr>
-          <w:rtl/>
-          <w:lang w:bidi="ar-EG"/>
-        </w:rPr>
-      </w:pPr>
-    </w:p>
-    <w:p>
-      <w:pPr>
-        <w:bidi/>
-        <w:rPr>
-          <w:rtl/>
-          <w:lang w:bidi="ar-EG"/>
-        </w:rPr>
-      </w:pPr>
-    </w:p>
-    <w:p>
-      <w:pPr>
-        <w:bidi/>
-        <w:rPr>
-          <w:rtl/>
-          <w:lang w:bidi="ar-EG"/>
-        </w:rPr>
-      </w:pPr>
-    </w:p>
-    <w:p>
-      <w:pPr>
-        <w:bidi/>
-        <w:rPr>
-          <w:rtl/>
-          <w:lang w:bidi="ar-EG"/>
-        </w:rPr>
-      </w:pPr>
-    </w:p>
-    <w:p>
-      <w:pPr>
-        <w:bidi/>
-        <w:rPr>
-          <w:rtl/>
-          <w:lang w:bidi="ar-EG"/>
-        </w:rPr>
-      </w:pPr>
-    </w:p>
-    <w:p>
-      <w:pPr>
-        <w:bidi/>
-        <w:rPr>
-          <w:rtl/>
-          <w:lang w:bidi="ar-EG"/>
-        </w:rPr>
-      </w:pPr>
-    </w:p>
-    <w:p>
-      <w:pPr>
-        <w:bidi/>
-        <w:rPr>
-          <w:rtl/>
-          <w:lang w:bidi="ar-EG"/>
-        </w:rPr>
-      </w:pPr>
-    </w:p>
-    <w:p>
-      <w:pPr>
-        <w:bidi/>
-        <w:rPr>
-          <w:rtl/>
-          <w:lang w:bidi="ar-EG"/>
-        </w:rPr>
-      </w:pPr>
-    </w:p>
-    <w:p>
-      <w:pPr>
-        <w:bidi/>
-        <w:rPr>
-          <w:rtl/>
-          <w:lang w:bidi="ar-EG"/>
-        </w:rPr>
-      </w:pPr>
-    </w:p>
-    <w:p>
-      <w:pPr>
-        <w:bidi/>
-        <w:rPr>
-          <w:rtl/>
-          <w:lang w:bidi="ar-EG"/>
-        </w:rPr>
-      </w:pPr>
-    </w:p>
-    <w:p>
-      <w:pPr>
-        <w:bidi/>
-        <w:rPr>
-          <w:rtl/>
-          <w:lang w:bidi="ar-EG"/>
-        </w:rPr>
-      </w:pPr>
-    </w:p>
-    <w:p>
-      <w:pPr>
-        <w:bidi/>
-        <w:rPr>
-          <w:rtl/>
-          <w:lang w:bidi="ar-EG"/>
-        </w:rPr>
-      </w:pPr>
-    </w:p>
-    <w:p>
-      <w:pPr>
-        <w:bidi/>
-        <w:rPr>
-          <w:rtl/>
-          <w:lang w:bidi="ar-EG"/>
-        </w:rPr>
-      </w:pPr>
-    </w:p>
-    <w:p>
-      <w:pPr>
-        <w:bidi/>
-        <w:rPr>
-          <w:rtl/>
-          <w:lang w:bidi="ar-EG"/>
-        </w:rPr>
-      </w:pPr>
-    </w:p>
-    <w:p>
-      <w:pPr>
-        <w:bidi/>
-        <w:rPr>
-          <w:rtl/>
-          <w:lang w:bidi="ar-EG"/>
-        </w:rPr>
-      </w:pPr>
-    </w:p>
-    <w:p>
-      <w:pPr>
-        <w:bidi/>
-        <w:rPr>
-          <w:rtl/>
-          <w:lang w:bidi="ar-EG"/>
-        </w:rPr>
-      </w:pPr>
-    </w:p>
-    <w:p>
-      <w:pPr>
-        <w:bidi/>
-        <w:rPr>
-          <w:rtl/>
-          <w:lang w:bidi="ar-EG"/>
-        </w:rPr>
-      </w:pPr>
-    </w:p>
-    <w:p>
-      <w:pPr>
-        <w:bidi/>
-        <w:rPr>
-          <w:rtl/>
-          <w:lang w:bidi="ar-EG"/>
-        </w:rPr>
-      </w:pPr>
-    </w:p>
-    <w:p>
-      <w:pPr>
-        <w:bidi/>
-        <w:rPr>
-          <w:rtl/>
-          <w:lang w:bidi="ar-EG"/>
-        </w:rPr>
-      </w:pPr>
-    </w:p>
-    <w:p>
-      <w:pPr>
-        <w:bidi/>
-        <w:rPr>
-          <w:rtl/>
-          <w:lang w:bidi="ar-EG"/>
-        </w:rPr>
-      </w:pPr>
-    </w:p>
-    <w:p>
-      <w:pPr>
-        <w:bidi/>
-        <w:rPr>
-          <w:rtl/>
-          <w:lang w:bidi="ar-EG"/>
-        </w:rPr>
-      </w:pPr>
-    </w:p>
-    <w:p>
-      <w:pPr>
-        <w:bidi/>
-        <w:rPr>
-          <w:rtl/>
-          <w:lang w:bidi="ar-EG"/>
-        </w:rPr>
-      </w:pPr>
-    </w:p>
-    <w:p>
-      <w:pPr>
-        <w:bidi/>
-        <w:rPr>
-          <w:rtl/>
-          <w:lang w:bidi="ar-EG"/>
-        </w:rPr>
-      </w:pPr>
-    </w:p>
-    <w:p>
-      <w:pPr>
-        <w:bidi/>
-        <w:rPr>
-          <w:rtl/>
-          <w:lang w:bidi="ar-EG"/>
-        </w:rPr>
-      </w:pPr>
-    </w:p>
-    <w:p>
-      <w:pPr>
-        <w:bidi/>
-        <w:rPr>
-          <w:rtl/>
-          <w:lang w:bidi="ar-EG"/>
-        </w:rPr>
-      </w:pPr>
-    </w:p>
-    <w:p>
-      <w:pPr>
-        <w:bidi/>
-        <w:rPr>
-          <w:rtl/>
-          <w:lang w:bidi="ar-EG"/>
-        </w:rPr>
-      </w:pPr>
-    </w:p>
-    <w:p>
-      <w:pPr>
-        <w:bidi/>
-        <w:rPr>
-          <w:rtl/>
-          <w:lang w:bidi="ar-EG"/>
-        </w:rPr>
-      </w:pPr>
-    </w:p>
-    <w:p>
-      <w:pPr>
-        <w:bidi/>
-        <w:rPr>
-          <w:rtl/>
-          <w:lang w:bidi="ar-EG"/>
-        </w:rPr>
-      </w:pPr>
-    </w:p>
-    <w:p>
-      <w:pPr>
-        <w:bidi/>
-        <w:rPr>
-          <w:rtl/>
-          <w:lang w:bidi="ar-EG"/>
-        </w:rPr>
-      </w:pPr>
-    </w:p>
-    <w:p>
-      <w:pPr>
-        <w:bidi/>
-        <w:rPr>
-          <w:rtl/>
-          <w:lang w:bidi="ar-EG"/>
-        </w:rPr>
-      </w:pPr>
-    </w:p>
-    <w:p>
-      <w:pPr>
-        <w:bidi/>
-        <w:rPr>
-          <w:rtl/>
-          <w:lang w:bidi="ar-EG"/>
-        </w:rPr>
-      </w:pPr>
-    </w:p>
-    <w:p>
-      <w:pPr>
-        <w:bidi/>
-        <w:rPr>
-          <w:rtl/>
-          <w:lang w:bidi="ar-EG"/>
-        </w:rPr>
-      </w:pPr>
-    </w:p>
-    <w:p>
-      <w:pPr>
-        <w:bidi/>
-        <w:rPr>
-          <w:rtl/>
-          <w:lang w:bidi="ar-EG"/>
-        </w:rPr>
-      </w:pPr>
-    </w:p>
-    <w:p>
-      <w:pPr>
-        <w:bidi/>
-        <w:rPr>
-          <w:rtl/>
-          <w:lang w:bidi="ar-EG"/>
-        </w:rPr>
-      </w:pPr>
-    </w:p>
-    <w:p>
-      <w:pPr>
-        <w:bidi/>
-        <w:rPr>
-          <w:rtl/>
-          <w:lang w:bidi="ar-EG"/>
-        </w:rPr>
-      </w:pPr>
-    </w:p>
-    <w:p>
-      <w:pPr>
-        <w:bidi/>
-        <w:rPr>
-          <w:rtl/>
-          <w:lang w:bidi="ar-EG"/>
-        </w:rPr>
-      </w:pPr>
-    </w:p>
-    <w:p>
-      <w:pPr>
-        <w:bidi/>
-        <w:rPr>
-          <w:rtl/>
-          <w:lang w:bidi="ar-EG"/>
-        </w:rPr>
-      </w:pPr>
-    </w:p>
-    <w:p>
-      <w:pPr>
-        <w:bidi/>
-        <w:rPr>
-          <w:rtl/>
-          <w:lang w:bidi="ar-EG"/>
-        </w:rPr>
-      </w:pPr>
-    </w:p>
-    <w:p>
-      <w:pPr>
-        <w:bidi/>
-        <w:rPr>
-          <w:rtl/>
-          <w:lang w:bidi="ar-EG"/>
-        </w:rPr>
-      </w:pPr>
-    </w:p>
-    <w:p>
-      <w:pPr>
-        <w:bidi/>
-        <w:rPr>
-          <w:rtl/>
-          <w:lang w:bidi="ar-EG"/>
-        </w:rPr>
-      </w:pPr>
-    </w:p>
-    <w:p>
-      <w:pPr>
-        <w:bidi/>
-        <w:rPr>
-          <w:rtl/>
-          <w:lang w:bidi="ar-EG"/>
-        </w:rPr>
-      </w:pPr>
-    </w:p>
-    <w:p>
-      <w:pPr>
-        <w:bidi/>
-        <w:rPr>
-          <w:rtl/>
-          <w:lang w:bidi="ar-EG"/>
-        </w:rPr>
-      </w:pPr>
-    </w:p>
-    <w:p>
-      <w:pPr>
-        <w:bidi/>
-        <w:rPr>
-          <w:rtl/>
-          <w:lang w:bidi="ar-EG"/>
-        </w:rPr>
-      </w:pPr>
-    </w:p>
-    <w:p>
-      <w:pPr>
-        <w:bidi/>
-        <w:rPr>
-          <w:rtl/>
-          <w:lang w:bidi="ar-EG"/>
-        </w:rPr>
-      </w:pPr>
-    </w:p>
-    <w:p>
-      <w:pPr>
-        <w:bidi/>
-        <w:rPr>
-          <w:rtl/>
-          <w:lang w:bidi="ar-EG"/>
-        </w:rPr>
-      </w:pPr>
-    </w:p>
-    <w:p>
-      <w:pPr>
-        <w:bidi/>
-        <w:rPr>
-          <w:rtl/>
-          <w:lang w:bidi="ar-EG"/>
-        </w:rPr>
-      </w:pPr>
-    </w:p>
-    <w:p>
-      <w:pPr>
-        <w:bidi/>
-        <w:rPr>
-          <w:rtl/>
-          <w:lang w:bidi="ar-EG"/>
-        </w:rPr>
-      </w:pPr>
-    </w:p>
-    <w:p>
-      <w:pPr>
-        <w:bidi/>
-        <w:rPr>
-          <w:rtl/>
-          <w:lang w:bidi="ar-EG"/>
-        </w:rPr>
-      </w:pPr>
-    </w:p>
-    <w:p>
-      <w:pPr>
-        <w:bidi/>
-        <w:rPr>
-          <w:rtl/>
-          <w:lang w:bidi="ar-EG"/>
-        </w:rPr>
-      </w:pPr>
-    </w:p>
-    <w:p>
-      <w:pPr>
-        <w:bidi/>
-        <w:rPr>
-          <w:rtl/>
-          <w:lang w:bidi="ar-EG"/>
-        </w:rPr>
-      </w:pPr>
-    </w:p>
-    <w:p>
-      <w:pPr>
-        <w:bidi/>
-        <w:rPr>
-          <w:rtl/>
-          <w:lang w:bidi="ar-EG"/>
-        </w:rPr>
-      </w:pPr>
-    </w:p>
-    <w:p>
-      <w:pPr>
-        <w:bidi/>
-        <w:rPr>
-          <w:rtl/>
-          <w:lang w:bidi="ar-EG"/>
-        </w:rPr>
-      </w:pPr>
-    </w:p>
-    <w:p>
-      <w:pPr>
-        <w:bidi/>
-        <w:rPr>
-          <w:rtl/>
-          <w:lang w:bidi="ar-EG"/>
-        </w:rPr>
-      </w:pPr>
-    </w:p>
-    <w:p>
-      <w:pPr>
-        <w:bidi/>
-        <w:rPr>
-          <w:rtl/>
-          <w:lang w:bidi="ar-EG"/>
-        </w:rPr>
-      </w:pPr>
-    </w:p>
-    <w:p>
-      <w:pPr>
-        <w:bidi/>
-        <w:rPr>
-          <w:rtl/>
-          <w:lang w:bidi="ar-EG"/>
-        </w:rPr>
-      </w:pPr>
-    </w:p>
-    <w:p>
-      <w:pPr>
-        <w:bidi/>
-        <w:rPr>
-          <w:rtl/>
-          <w:lang w:bidi="ar-EG"/>
-        </w:rPr>
-      </w:pPr>
-    </w:p>
-    <w:p>
-      <w:pPr>
-        <w:bidi/>
-        <w:rPr>
-          <w:rtl/>
-          <w:lang w:bidi="ar-EG"/>
-        </w:rPr>
-      </w:pPr>
-    </w:p>
-    <w:p>
-      <w:pPr>
-        <w:bidi/>
-        <w:rPr>
-          <w:rtl/>
-          <w:lang w:bidi="ar-EG"/>
-        </w:rPr>
-      </w:pPr>
-    </w:p>
-    <w:p>
-      <w:pPr>
-        <w:bidi/>
-        <w:rPr>
-          <w:rtl/>
-          <w:lang w:bidi="ar-EG"/>
-        </w:rPr>
-      </w:pPr>
-    </w:p>
-    <w:p>
-      <w:pPr>
-        <w:bidi/>
-        <w:rPr>
-          <w:rtl/>
-          <w:lang w:bidi="ar-EG"/>
-        </w:rPr>
-      </w:pPr>
-    </w:p>
-    <w:p>
-      <w:pPr>
-        <w:bidi/>
-        <w:rPr>
-          <w:rtl/>
-          <w:lang w:bidi="ar-EG"/>
-        </w:rPr>
-      </w:pPr>
-    </w:p>
-    <w:p>
-      <w:pPr>
-        <w:bidi/>
-        <w:rPr>
-          <w:rtl/>
-          <w:lang w:bidi="ar-EG"/>
-        </w:rPr>
-      </w:pPr>
-    </w:p>
-    <w:p>
-      <w:pPr>
-        <w:bidi/>
-        <w:rPr>
-          <w:rtl/>
-          <w:lang w:bidi="ar-EG"/>
-        </w:rPr>
-      </w:pPr>
-    </w:p>
-    <w:p>
-      <w:pPr>
-        <w:bidi/>
-        <w:rPr>
-          <w:rtl/>
-          <w:lang w:bidi="ar-EG"/>
-        </w:rPr>
-      </w:pPr>
-    </w:p>
-    <w:p>
-      <w:pPr>
-        <w:bidi/>
-        <w:rPr>
-          <w:rtl/>
-          <w:lang w:bidi="ar-EG"/>
-        </w:rPr>
-      </w:pPr>
-    </w:p>
-    <w:p>
-      <w:pPr>
-        <w:bidi/>
-        <w:rPr>
-          <w:rtl/>
-          <w:lang w:bidi="ar-EG"/>
-        </w:rPr>
-      </w:pPr>
-    </w:p>
-    <w:p>
-      <w:pPr>
-        <w:bidi/>
-        <w:rPr>
-          <w:rtl/>
-          <w:lang w:bidi="ar-EG"/>
-        </w:rPr>
-      </w:pPr>
-    </w:p>
-    <w:p>
-      <w:pPr>
-        <w:bidi/>
-        <w:rPr>
-          <w:rtl/>
-          <w:lang w:bidi="ar-EG"/>
-        </w:rPr>
-      </w:pPr>
-    </w:p>
-    <w:p>
-      <w:pPr>
-        <w:bidi/>
-        <w:rPr>
-          <w:rtl/>
-          <w:lang w:bidi="ar-EG"/>
-        </w:rPr>
-      </w:pPr>
-    </w:p>
-    <w:p>
-      <w:pPr>
-        <w:bidi/>
-        <w:rPr>
-          <w:rtl/>
-          <w:lang w:bidi="ar-EG"/>
-        </w:rPr>
-      </w:pPr>
-    </w:p>
-    <w:p>
-      <w:pPr>
-        <w:bidi/>
-        <w:rPr>
-          <w:rtl/>
-          <w:lang w:bidi="ar-EG"/>
-        </w:rPr>
-      </w:pPr>
-    </w:p>
-    <w:p>
-      <w:pPr>
-        <w:bidi/>
-        <w:rPr>
-          <w:rtl/>
-          <w:lang w:bidi="ar-EG"/>
-        </w:rPr>
-      </w:pPr>
-    </w:p>
-    <w:p>
-      <w:pPr>
-        <w:bidi/>
-        <w:rPr>
-          <w:rtl/>
-          <w:lang w:bidi="ar-EG"/>
-        </w:rPr>
-      </w:pPr>
-    </w:p>
-    <w:p>
-      <w:pPr>
-        <w:bidi/>
-        <w:rPr>
-          <w:rtl/>
-          <w:lang w:bidi="ar-EG"/>
-        </w:rPr>
-      </w:pPr>
-    </w:p>
-    <w:p>
-      <w:pPr>
-        <w:bidi/>
-        <w:rPr>
-          <w:rtl/>
-          <w:lang w:bidi="ar-EG"/>
-        </w:rPr>
-      </w:pPr>
-    </w:p>
-    <w:p>
-      <w:pPr>
-        <w:bidi/>
-        <w:rPr>
-          <w:rtl/>
-          <w:lang w:bidi="ar-EG"/>
-        </w:rPr>
-      </w:pPr>
-    </w:p>
-    <w:p>
-      <w:pPr>
-        <w:bidi/>
-        <w:rPr>
-          <w:rtl/>
-          <w:lang w:bidi="ar-EG"/>
-        </w:rPr>
-      </w:pPr>
-    </w:p>
-    <w:p>
-      <w:pPr>
-        <w:bidi/>
-        <w:rPr>
-          <w:rtl/>
-          <w:lang w:bidi="ar-EG"/>
-        </w:rPr>
-      </w:pPr>
-    </w:p>
-    <w:p>
-      <w:pPr>
-        <w:bidi/>
-        <w:rPr>
-          <w:rtl/>
-          <w:lang w:bidi="ar-EG"/>
-        </w:rPr>
-      </w:pPr>
+      <w:r>
+        <w:rPr>
+          <w:rFonts w:hint="cs"/>
+          <w:rtl/>
+          <w:lang w:bidi="ar-EG"/>
+        </w:rPr>
+        <w:t xml:space="preserve">ف كدة الكود بتاع ال </w:t>
+      </w:r>
+      <w:r>
+        <w:rPr>
+          <w:lang w:bidi="ar-EG"/>
+        </w:rPr>
+        <w:t xml:space="preserve">client </w:t>
+      </w:r>
+      <w:r>
+        <w:rPr>
+          <w:rFonts w:hint="cs"/>
+          <w:rtl/>
+          <w:lang w:bidi="ar-EG"/>
+        </w:rPr>
+        <w:t xml:space="preserve"> هيفضل طول عمرة يبنى البيت من </w:t>
+      </w:r>
+      <w:r>
+        <w:rPr>
+          <w:lang w:bidi="ar-EG"/>
+        </w:rPr>
+        <w:t>builder1</w:t>
+      </w:r>
+      <w:r>
+        <w:rPr>
+          <w:rFonts w:hint="cs"/>
+          <w:rtl/>
+          <w:lang w:bidi="ar-EG"/>
+        </w:rPr>
+        <w:t xml:space="preserve"> الى</w:t>
+      </w:r>
+    </w:p>
+    <w:p>
+      <w:pPr>
+        <w:bidi/>
+        <w:rPr>
+          <w:rtl/>
+          <w:lang w:bidi="ar-EG"/>
+        </w:rPr>
+      </w:pPr>
+      <w:r>
+        <w:rPr>
+          <w:rFonts w:hint="cs"/>
+          <w:rtl/>
+          <w:lang w:bidi="ar-EG"/>
+        </w:rPr>
+        <w:t xml:space="preserve">هو مثلا بيت من خشب . </w:t>
+      </w:r>
+    </w:p>
+    <w:p>
+      <w:pPr>
+        <w:bidi/>
+        <w:rPr>
+          <w:rFonts w:hint="cs"/>
+          <w:rtl/>
+          <w:lang w:bidi="ar-EG"/>
+        </w:rPr>
+      </w:pPr>
+    </w:p>
+    <w:p>
+      <w:pPr>
+        <w:bidi/>
+        <w:rPr>
+          <w:lang w:bidi="ar-EG"/>
+        </w:rPr>
+      </w:pPr>
+    </w:p>
+    <w:p>
+      <w:pPr>
+        <w:bidi/>
+        <w:rPr>
+          <w:lang w:bidi="ar-EG"/>
+        </w:rPr>
+      </w:pPr>
+    </w:p>
+    <w:p>
+      <w:pPr>
+        <w:bidi/>
+        <w:rPr>
+          <w:lang w:bidi="ar-EG"/>
+        </w:rPr>
+      </w:pPr>
+    </w:p>
+    <w:p>
+      <w:pPr>
+        <w:bidi/>
+        <w:rPr>
+          <w:rtl/>
+          <w:lang w:bidi="ar-EG"/>
+        </w:rPr>
+      </w:pPr>
+    </w:p>
+    <w:p>
+      <w:pPr>
+        <w:pStyle w:val="ListParagraph"/>
+        <w:numPr>
+          <w:ilvl w:val="0"/>
+          <w:numId w:val="34"/>
+        </w:numPr>
+        <w:bidi/>
+        <w:rPr>
+          <w:rFonts w:hint="cs"/>
+          <w:lang w:bidi="ar-EG"/>
+        </w:rPr>
+      </w:pPr>
+      <w:r>
+        <w:rPr>
+          <w:rFonts w:hint="cs"/>
+          <w:rtl/>
+          <w:lang w:bidi="ar-EG"/>
+        </w:rPr>
+        <w:t>لو انا ال</w:t>
+      </w:r>
+      <w:r>
+        <w:rPr>
+          <w:lang w:bidi="ar-EG"/>
+        </w:rPr>
+        <w:t xml:space="preserve">client </w:t>
+      </w:r>
+      <w:r>
+        <w:rPr>
+          <w:rFonts w:hint="cs"/>
+          <w:rtl/>
+          <w:lang w:bidi="ar-EG"/>
+        </w:rPr>
+        <w:t xml:space="preserve"> مش محدد ممكن يبنى البيت من انهى </w:t>
+      </w:r>
+      <w:r>
+        <w:rPr>
+          <w:lang w:bidi="ar-EG"/>
+        </w:rPr>
+        <w:t xml:space="preserve">concrete builder </w:t>
+      </w:r>
+      <w:r>
+        <w:rPr>
+          <w:rFonts w:hint="cs"/>
+          <w:rtl/>
+          <w:lang w:bidi="ar-EG"/>
+        </w:rPr>
+        <w:t xml:space="preserve"> </w:t>
+      </w:r>
+      <w:r>
+        <w:rPr>
+          <w:lang w:bidi="ar-EG"/>
+        </w:rPr>
+        <w:t xml:space="preserve"> </w:t>
+      </w:r>
+      <w:r>
+        <w:rPr>
+          <w:rFonts w:hint="cs"/>
+          <w:rtl/>
+          <w:lang w:bidi="ar-EG"/>
+        </w:rPr>
+        <w:t xml:space="preserve">. يعنى انا معرفش لو كنت هتعامل مه  </w:t>
+      </w:r>
+      <w:r>
+        <w:rPr>
+          <w:lang w:bidi="ar-EG"/>
+        </w:rPr>
+        <w:t xml:space="preserve">concreatebuilder1 </w:t>
+      </w:r>
+      <w:r>
+        <w:rPr>
+          <w:rFonts w:hint="cs"/>
+          <w:rtl/>
+          <w:lang w:bidi="ar-EG"/>
+        </w:rPr>
+        <w:t xml:space="preserve"> ولا  </w:t>
+      </w:r>
+      <w:r>
+        <w:rPr>
+          <w:lang w:bidi="ar-EG"/>
+        </w:rPr>
+        <w:t>concreatebuilder2</w:t>
+      </w:r>
+      <w:r>
+        <w:rPr>
+          <w:rFonts w:hint="cs"/>
+          <w:rtl/>
+          <w:lang w:bidi="ar-EG"/>
+        </w:rPr>
+        <w:t xml:space="preserve"> . </w:t>
+      </w:r>
+    </w:p>
+    <w:p>
+      <w:pPr>
+        <w:pStyle w:val="ListParagraph"/>
+        <w:numPr>
+          <w:ilvl w:val="0"/>
+          <w:numId w:val="34"/>
+        </w:numPr>
+        <w:bidi/>
+        <w:rPr>
+          <w:lang w:bidi="ar-EG"/>
+        </w:rPr>
+      </w:pPr>
+      <w:r>
+        <w:rPr>
+          <w:rFonts w:hint="cs"/>
+          <w:rtl/>
+          <w:lang w:bidi="ar-EG"/>
+        </w:rPr>
+        <w:t xml:space="preserve">ف هنستخدام ال </w:t>
+      </w:r>
+      <w:r>
+        <w:rPr>
+          <w:lang w:bidi="ar-EG"/>
+        </w:rPr>
+        <w:t xml:space="preserve">factory method </w:t>
+      </w:r>
+      <w:r>
+        <w:rPr>
+          <w:rFonts w:hint="cs"/>
+          <w:rtl/>
+          <w:lang w:bidi="ar-EG"/>
+        </w:rPr>
+        <w:t xml:space="preserve"> واحنا قلنا  ان   هنستخدام ال  </w:t>
+      </w:r>
+      <w:r>
+        <w:rPr>
+          <w:lang w:bidi="ar-EG"/>
+        </w:rPr>
+        <w:t>factory method</w:t>
+      </w:r>
+      <w:r>
+        <w:rPr>
+          <w:lang w:bidi="ar-EG"/>
+        </w:rPr>
+        <w:t xml:space="preserve"> </w:t>
+      </w:r>
+      <w:r>
+        <w:rPr>
+          <w:rFonts w:hint="cs"/>
+          <w:rtl/>
+          <w:lang w:bidi="ar-EG"/>
+        </w:rPr>
+        <w:t xml:space="preserve"> لما مكنش عارف ال</w:t>
+      </w:r>
+      <w:r>
+        <w:rPr>
+          <w:lang w:bidi="ar-EG"/>
+        </w:rPr>
+        <w:t xml:space="preserve">object </w:t>
+      </w:r>
+      <w:r>
+        <w:rPr>
+          <w:rFonts w:hint="cs"/>
+          <w:rtl/>
+          <w:lang w:bidi="ar-EG"/>
+        </w:rPr>
+        <w:t xml:space="preserve"> الى هتعامل  معاها او  ال</w:t>
+      </w:r>
+      <w:r>
+        <w:rPr>
+          <w:lang w:bidi="ar-EG"/>
+        </w:rPr>
+        <w:t xml:space="preserve">object </w:t>
+      </w:r>
+      <w:r>
+        <w:rPr>
+          <w:rFonts w:hint="cs"/>
+          <w:rtl/>
+          <w:lang w:bidi="ar-EG"/>
+        </w:rPr>
+        <w:t xml:space="preserve">الى هتعامل معاها كل مرة   هتكون جايه من </w:t>
+      </w:r>
+      <w:r>
+        <w:rPr>
+          <w:lang w:bidi="ar-EG"/>
+        </w:rPr>
+        <w:t xml:space="preserve">data type </w:t>
+      </w:r>
+      <w:r>
+        <w:rPr>
+          <w:rFonts w:hint="cs"/>
+          <w:rtl/>
+          <w:lang w:bidi="ar-EG"/>
+        </w:rPr>
+        <w:t xml:space="preserve"> مختلف  عن الى قبلها . </w:t>
+      </w:r>
+    </w:p>
+    <w:p>
+      <w:pPr>
+        <w:pStyle w:val="ListParagraph"/>
+        <w:numPr>
+          <w:ilvl w:val="0"/>
+          <w:numId w:val="34"/>
+        </w:numPr>
+        <w:bidi/>
+        <w:rPr>
+          <w:lang w:bidi="ar-EG"/>
+        </w:rPr>
+      </w:pPr>
+      <w:r>
+        <w:rPr>
+          <w:rFonts w:hint="cs"/>
+          <w:rtl/>
+          <w:lang w:bidi="ar-EG"/>
+        </w:rPr>
+        <w:t xml:space="preserve">ف  هنستعين ب ال </w:t>
+      </w:r>
+      <w:r>
+        <w:rPr>
+          <w:lang w:bidi="ar-EG"/>
+        </w:rPr>
+        <w:t xml:space="preserve">factory method </w:t>
+      </w:r>
+      <w:r>
+        <w:rPr>
+          <w:rFonts w:hint="cs"/>
+          <w:rtl/>
+          <w:lang w:bidi="ar-EG"/>
+        </w:rPr>
+        <w:t xml:space="preserve">  لو كنا عاوزين ال</w:t>
+      </w:r>
+      <w:r>
+        <w:rPr>
+          <w:lang w:bidi="ar-EG"/>
+        </w:rPr>
+        <w:t xml:space="preserve">client </w:t>
+      </w:r>
+      <w:r>
+        <w:rPr>
+          <w:rFonts w:hint="cs"/>
+          <w:rtl/>
+          <w:lang w:bidi="ar-EG"/>
+        </w:rPr>
+        <w:t xml:space="preserve"> يبنى البيت  كل مرة شكل مختلف او بستخدام </w:t>
+      </w:r>
+      <w:r>
+        <w:rPr>
+          <w:lang w:bidi="ar-EG"/>
+        </w:rPr>
+        <w:t xml:space="preserve">material </w:t>
+      </w:r>
+      <w:r>
+        <w:rPr>
+          <w:rFonts w:hint="cs"/>
+          <w:rtl/>
+          <w:lang w:bidi="ar-EG"/>
+        </w:rPr>
+        <w:t xml:space="preserve"> مختلفه.</w:t>
+      </w:r>
+    </w:p>
+    <w:p>
+      <w:pPr>
+        <w:pStyle w:val="Heading2"/>
+        <w:rPr>
+          <w:rFonts w:hint="cs"/>
+          <w:rtl/>
+          <w:lang w:bidi="ar-EG"/>
+        </w:rPr>
+      </w:pPr>
+      <w:bookmarkStart w:id="13" w:name="_Toc123254764"/>
+      <w:r>
+        <w:rPr>
+          <w:rFonts w:hint="cs"/>
+          <w:rtl/>
+          <w:lang w:bidi="ar-EG"/>
+        </w:rPr>
+        <w:lastRenderedPageBreak/>
+        <w:t>2</w:t>
+      </w:r>
+      <w:r>
+        <w:rPr>
+          <w:lang w:bidi="ar-EG"/>
+        </w:rPr>
+        <w:t xml:space="preserve">.10- open/closed principle </w:t>
+      </w:r>
+      <w:r>
+        <w:rPr>
+          <w:rFonts w:hint="cs"/>
+          <w:rtl/>
+          <w:lang w:bidi="ar-EG"/>
+        </w:rPr>
+        <w:t>:</w:t>
+      </w:r>
+      <w:bookmarkEnd w:id="13"/>
+      <w:r>
+        <w:rPr>
+          <w:rFonts w:hint="cs"/>
+          <w:rtl/>
+          <w:lang w:bidi="ar-EG"/>
+        </w:rPr>
+        <w:t xml:space="preserve"> </w:t>
+      </w:r>
+    </w:p>
+    <w:p>
+      <w:pPr>
+        <w:bidi/>
+        <w:rPr>
+          <w:rFonts w:hint="cs"/>
+          <w:rtl/>
+          <w:lang w:bidi="ar-EG"/>
+        </w:rPr>
+      </w:pPr>
+      <w:r>
+        <w:rPr>
+          <w:lang w:bidi="ar-EG"/>
+        </w:rPr>
+        <w:t xml:space="preserve"> - </w:t>
+      </w:r>
+      <w:r>
+        <w:rPr>
+          <w:rFonts w:hint="cs"/>
+          <w:rtl/>
+          <w:lang w:bidi="ar-EG"/>
+        </w:rPr>
+        <w:t xml:space="preserve"> ال</w:t>
+      </w:r>
+      <w:r>
+        <w:rPr>
+          <w:lang w:bidi="ar-EG"/>
+        </w:rPr>
+        <w:t xml:space="preserve">open </w:t>
+      </w:r>
+      <w:proofErr w:type="gramStart"/>
+      <w:r>
+        <w:rPr>
+          <w:lang w:bidi="ar-EG"/>
+        </w:rPr>
+        <w:t xml:space="preserve">closed </w:t>
+      </w:r>
+      <w:r>
+        <w:rPr>
+          <w:rFonts w:hint="cs"/>
+          <w:rtl/>
+          <w:lang w:bidi="ar-EG"/>
+        </w:rPr>
+        <w:t xml:space="preserve"> مش</w:t>
+      </w:r>
+      <w:proofErr w:type="gramEnd"/>
+      <w:r>
+        <w:rPr>
+          <w:rFonts w:hint="cs"/>
+          <w:rtl/>
+          <w:lang w:bidi="ar-EG"/>
+        </w:rPr>
+        <w:t xml:space="preserve"> متحقق  عشان اكتر من سبب  </w:t>
+      </w:r>
+    </w:p>
+    <w:p>
+      <w:pPr>
+        <w:bidi/>
+        <w:rPr>
+          <w:rtl/>
+          <w:lang w:bidi="ar-EG"/>
+        </w:rPr>
+      </w:pPr>
+    </w:p>
+    <w:p>
+      <w:pPr>
+        <w:pStyle w:val="ListParagraph"/>
+        <w:numPr>
+          <w:ilvl w:val="0"/>
+          <w:numId w:val="45"/>
+        </w:numPr>
+        <w:bidi/>
+        <w:rPr>
+          <w:lang w:bidi="ar-EG"/>
+        </w:rPr>
+      </w:pPr>
+      <w:r>
+        <w:rPr>
+          <w:rtl/>
+          <w:lang w:bidi="ar-EG"/>
+        </w:rPr>
+        <w:drawing>
+          <wp:anchor distT="0" distB="0" distL="114300" distR="114300" simplePos="0" relativeHeight="251681792" behindDoc="0" locked="0" layoutInCell="1" allowOverlap="1" wp14:anchorId="1C639947" wp14:editId="33FBF449">
+            <wp:simplePos x="0" y="0"/>
+            <wp:positionH relativeFrom="column">
+              <wp:posOffset>-44450</wp:posOffset>
+            </wp:positionH>
+            <wp:positionV relativeFrom="paragraph">
+              <wp:posOffset>274955</wp:posOffset>
+            </wp:positionV>
+            <wp:extent cx="2486025" cy="857250"/>
+            <wp:effectExtent l="0" t="0" r="9525" b="0"/>
+            <wp:wrapNone/>
+            <wp:docPr id="49" name="Picture 49"/>
+            <wp:cNvGraphicFramePr>
+              <a:graphicFrameLocks xmlns:a="http://schemas.openxmlformats.org/drawingml/2006/main" noChangeAspect="1"/>
+            </wp:cNvGraphicFramePr>
+            <a:graphic xmlns:a="http://schemas.openxmlformats.org/drawingml/2006/main">
+              <a:graphicData uri="http://schemas.openxmlformats.org/drawingml/2006/picture">
+                <pic:pic xmlns:pic="http://schemas.openxmlformats.org/drawingml/2006/picture">
+                  <pic:nvPicPr>
+                    <pic:cNvPr id="1" name=""/>
+                    <pic:cNvPicPr/>
+                  </pic:nvPicPr>
+                  <pic:blipFill>
+                    <a:blip r:embed="rId26">
+                      <a:extLst>
+                        <a:ext uri="{28A0092B-C50C-407E-A947-70E740481C1C}">
+                          <a14:useLocalDpi xmlns:a14="http://schemas.microsoft.com/office/drawing/2010/main" val="0"/>
+                        </a:ext>
+                      </a:extLst>
+                    </a:blip>
+                    <a:stretch>
+                      <a:fillRect/>
+                    </a:stretch>
+                  </pic:blipFill>
+                  <pic:spPr>
+                    <a:xfrm>
+                      <a:off x="0" y="0"/>
+                      <a:ext cx="2486025" cy="857250"/>
+                    </a:xfrm>
+                    <a:prstGeom prst="rect">
+                      <a:avLst/>
+                    </a:prstGeom>
+                  </pic:spPr>
+                </pic:pic>
+              </a:graphicData>
+            </a:graphic>
+          </wp:anchor>
+        </w:drawing>
+      </w:r>
+      <w:r>
+        <w:rPr>
+          <w:rFonts w:hint="cs"/>
+          <w:rtl/>
+          <w:lang w:bidi="ar-EG"/>
+        </w:rPr>
+        <w:t xml:space="preserve">كود ال </w:t>
+      </w:r>
+      <w:r>
+        <w:rPr>
+          <w:lang w:bidi="ar-EG"/>
+        </w:rPr>
+        <w:t xml:space="preserve">client </w:t>
+      </w:r>
+      <w:r>
+        <w:rPr>
+          <w:rFonts w:hint="cs"/>
+          <w:rtl/>
+          <w:lang w:bidi="ar-EG"/>
+        </w:rPr>
+        <w:t xml:space="preserve"> لو كان بالشكل دة ف لو حبيت  اغير ال</w:t>
+      </w:r>
+      <w:r>
+        <w:rPr>
+          <w:lang w:bidi="ar-EG"/>
+        </w:rPr>
+        <w:t xml:space="preserve">material  </w:t>
+      </w:r>
+      <w:r>
+        <w:rPr>
+          <w:rFonts w:hint="cs"/>
+          <w:rtl/>
+          <w:lang w:bidi="ar-EG"/>
+        </w:rPr>
+        <w:t xml:space="preserve"> الى بصنع منها البيت ف هفتح الكود وغير فيه عشان انا معتمد على  </w:t>
+      </w:r>
+      <w:r>
+        <w:rPr>
+          <w:lang w:bidi="ar-EG"/>
+        </w:rPr>
+        <w:t>concrete builder</w:t>
+      </w:r>
+      <w:r>
+        <w:rPr>
+          <w:rFonts w:hint="cs"/>
+          <w:rtl/>
+          <w:lang w:bidi="ar-EG"/>
+        </w:rPr>
+        <w:t xml:space="preserve"> </w:t>
+      </w:r>
+    </w:p>
+    <w:p>
+      <w:pPr>
+        <w:bidi/>
+        <w:rPr>
+          <w:rtl/>
+          <w:lang w:bidi="ar-EG"/>
+        </w:rPr>
+      </w:pPr>
+    </w:p>
+    <w:p>
+      <w:pPr>
+        <w:bidi/>
+        <w:rPr>
+          <w:rtl/>
+          <w:lang w:bidi="ar-EG"/>
+        </w:rPr>
+      </w:pPr>
+    </w:p>
+    <w:p>
+      <w:pPr>
+        <w:bidi/>
+        <w:rPr>
+          <w:rtl/>
+          <w:lang w:bidi="ar-EG"/>
+        </w:rPr>
+      </w:pPr>
+    </w:p>
+    <w:p>
+      <w:pPr>
+        <w:bidi/>
+        <w:rPr>
+          <w:rtl/>
+          <w:lang w:bidi="ar-EG"/>
+        </w:rPr>
+      </w:pPr>
+    </w:p>
+    <w:p>
+      <w:pPr>
+        <w:pStyle w:val="ListParagraph"/>
+        <w:numPr>
+          <w:ilvl w:val="0"/>
+          <w:numId w:val="45"/>
+        </w:numPr>
+        <w:bidi/>
+        <w:rPr>
+          <w:rtl/>
+          <w:lang w:bidi="ar-EG"/>
+        </w:rPr>
+      </w:pPr>
+      <w:r>
+        <w:rPr>
+          <w:rFonts w:hint="cs"/>
+          <w:rtl/>
+          <w:lang w:bidi="ar-EG"/>
+        </w:rPr>
+        <w:t xml:space="preserve">وطبعا  لو ال </w:t>
+      </w:r>
+      <w:r>
+        <w:rPr>
+          <w:lang w:bidi="ar-EG"/>
+        </w:rPr>
+        <w:t>option</w:t>
+      </w:r>
+      <w:r>
+        <w:rPr>
+          <w:rFonts w:hint="cs"/>
+          <w:rtl/>
+          <w:lang w:bidi="ar-EG"/>
+        </w:rPr>
+        <w:t xml:space="preserve"> زادت الى جوة ال </w:t>
+      </w:r>
+      <w:r>
+        <w:rPr>
+          <w:lang w:bidi="ar-EG"/>
+        </w:rPr>
+        <w:t xml:space="preserve">builder </w:t>
+      </w:r>
+      <w:r>
+        <w:rPr>
+          <w:rFonts w:hint="cs"/>
+          <w:rtl/>
+          <w:lang w:bidi="ar-EG"/>
+        </w:rPr>
+        <w:t xml:space="preserve"> ف  كدة هفتح ال</w:t>
+      </w:r>
+      <w:r>
+        <w:rPr>
+          <w:lang w:bidi="ar-EG"/>
+        </w:rPr>
+        <w:t xml:space="preserve">builder </w:t>
+      </w:r>
+      <w:r>
+        <w:rPr>
+          <w:rFonts w:hint="cs"/>
+          <w:rtl/>
+          <w:lang w:bidi="ar-EG"/>
+        </w:rPr>
+        <w:t xml:space="preserve"> عشان ازود فيه الخطوات الى زادت . </w:t>
+      </w:r>
+    </w:p>
+    <w:p>
+      <w:pPr>
+        <w:bidi/>
+        <w:ind w:left="360"/>
+        <w:rPr>
+          <w:rtl/>
+          <w:lang w:bidi="ar-EG"/>
+        </w:rPr>
+      </w:pPr>
+    </w:p>
+    <w:p>
+      <w:pPr>
+        <w:bidi/>
+        <w:ind w:left="360"/>
+        <w:rPr>
+          <w:rFonts w:hint="cs"/>
+          <w:rtl/>
+          <w:lang w:bidi="ar-EG"/>
+        </w:rPr>
+      </w:pPr>
+      <w:r>
+        <w:rPr>
+          <w:rFonts w:hint="cs"/>
+          <w:rtl/>
+          <w:lang w:bidi="ar-EG"/>
+        </w:rPr>
+        <w:t xml:space="preserve">طيب لو عاوز احقق ال </w:t>
+      </w:r>
+      <w:r>
+        <w:rPr>
+          <w:lang w:bidi="ar-EG"/>
+        </w:rPr>
+        <w:t xml:space="preserve">open/closed principle </w:t>
+      </w:r>
+      <w:r>
+        <w:rPr>
+          <w:rFonts w:hint="cs"/>
+          <w:rtl/>
+          <w:lang w:bidi="ar-EG"/>
+        </w:rPr>
+        <w:t xml:space="preserve"> : </w:t>
+      </w:r>
+      <w:r>
+        <w:rPr>
+          <w:rFonts w:hint="cs"/>
+          <w:rtl/>
+          <w:lang w:bidi="ar-EG"/>
+        </w:rPr>
+        <w:t xml:space="preserve"> </w:t>
+      </w:r>
+    </w:p>
+    <w:p>
+      <w:pPr>
+        <w:pStyle w:val="ListParagraph"/>
+        <w:numPr>
+          <w:ilvl w:val="0"/>
+          <w:numId w:val="46"/>
+        </w:numPr>
+        <w:bidi/>
+        <w:rPr>
+          <w:rFonts w:hint="cs"/>
+          <w:rtl/>
+          <w:lang w:bidi="ar-EG"/>
+        </w:rPr>
+      </w:pPr>
+      <w:r>
+        <w:rPr>
+          <w:rFonts w:hint="cs"/>
+          <w:rtl/>
+          <w:lang w:bidi="ar-EG"/>
+        </w:rPr>
+        <w:t xml:space="preserve">شفنا حل  من شويه   عشان  كود ال </w:t>
+      </w:r>
+      <w:r>
+        <w:rPr>
+          <w:lang w:bidi="ar-EG"/>
+        </w:rPr>
+        <w:t xml:space="preserve">client </w:t>
+      </w:r>
+      <w:r>
+        <w:rPr>
+          <w:rFonts w:hint="cs"/>
+          <w:rtl/>
+          <w:lang w:bidi="ar-EG"/>
+        </w:rPr>
+        <w:t xml:space="preserve"> يبقا مش </w:t>
+      </w:r>
+      <w:r>
+        <w:rPr>
+          <w:lang w:bidi="ar-EG"/>
+        </w:rPr>
+        <w:t xml:space="preserve">concrete </w:t>
+      </w:r>
+      <w:r>
+        <w:rPr>
+          <w:rFonts w:hint="cs"/>
+          <w:rtl/>
+          <w:lang w:bidi="ar-EG"/>
+        </w:rPr>
+        <w:t xml:space="preserve"> بس  لسه مشفناش حل  لل</w:t>
+      </w:r>
+      <w:r>
+        <w:rPr>
+          <w:lang w:bidi="ar-EG"/>
+        </w:rPr>
+        <w:t>option</w:t>
+      </w:r>
+      <w:r>
+        <w:rPr>
+          <w:rFonts w:hint="cs"/>
+          <w:rtl/>
+          <w:lang w:bidi="ar-EG"/>
+        </w:rPr>
+        <w:t xml:space="preserve"> الى جوة ال </w:t>
+      </w:r>
+      <w:r>
+        <w:rPr>
+          <w:lang w:bidi="ar-EG"/>
+        </w:rPr>
+        <w:t xml:space="preserve">builder </w:t>
+      </w:r>
+      <w:r>
+        <w:rPr>
+          <w:rFonts w:hint="cs"/>
+          <w:rtl/>
+          <w:lang w:bidi="ar-EG"/>
+        </w:rPr>
+        <w:t xml:space="preserve"> . </w:t>
+      </w:r>
+    </w:p>
+    <w:p>
+      <w:pPr>
+        <w:bidi/>
+        <w:rPr>
+          <w:rtl/>
+          <w:lang w:bidi="ar-EG"/>
+        </w:rPr>
+      </w:pPr>
+    </w:p>
+    <w:p>
+      <w:pPr>
+        <w:pStyle w:val="Heading1"/>
+        <w:rPr>
+          <w:lang w:bidi="ar-EG"/>
+        </w:rPr>
+      </w:pPr>
+      <w:bookmarkStart w:id="14" w:name="_Toc123254765"/>
+      <w:r>
+        <w:rPr>
+          <w:rFonts w:hint="cs"/>
+          <w:rtl/>
+          <w:lang w:bidi="ar-EG"/>
+        </w:rPr>
+        <w:t>3</w:t>
+      </w:r>
+      <w:r>
+        <w:rPr>
+          <w:lang w:bidi="ar-EG"/>
+        </w:rPr>
+        <w:t>-</w:t>
+      </w:r>
+      <w:r>
+        <w:rPr>
+          <w:lang w:bidi="ar-EG"/>
+        </w:rPr>
+        <w:t>prototype  (remember iconeable ):</w:t>
+      </w:r>
+      <w:bookmarkEnd w:id="14"/>
+      <w:r>
+        <w:rPr>
+          <w:lang w:bidi="ar-EG"/>
+        </w:rPr>
+        <w:t xml:space="preserve"> </w:t>
+      </w:r>
+    </w:p>
+    <w:p>
+      <w:pPr>
+        <w:rPr>
+          <w:rFonts w:hint="cs"/>
+          <w:lang w:bidi="ar-EG"/>
+        </w:rPr>
+      </w:pPr>
+    </w:p>
+    <w:p>
+      <w:pPr>
+        <w:pStyle w:val="ListParagraph"/>
+        <w:numPr>
+          <w:ilvl w:val="0"/>
+          <w:numId w:val="34"/>
+        </w:numPr>
+        <w:bidi/>
+        <w:rPr>
+          <w:rFonts w:hint="cs"/>
+          <w:lang w:bidi="ar-EG"/>
+        </w:rPr>
+      </w:pPr>
+      <w:r>
+        <w:rPr>
+          <w:rFonts w:hint="cs"/>
+          <w:rtl/>
+          <w:lang w:bidi="ar-EG"/>
+        </w:rPr>
+        <w:t xml:space="preserve">دة  مش هنتكلم عليه بالتفصيل    عشان اتلكمنا عليه  ف ال </w:t>
+      </w:r>
+      <w:r>
+        <w:rPr>
+          <w:lang w:bidi="ar-EG"/>
+        </w:rPr>
+        <w:t xml:space="preserve">c# </w:t>
+      </w:r>
+      <w:r>
+        <w:rPr>
+          <w:rFonts w:hint="cs"/>
+          <w:rtl/>
+          <w:lang w:bidi="ar-EG"/>
+        </w:rPr>
+        <w:t xml:space="preserve"> قبل كدة . لما استخدمنا ال </w:t>
+      </w:r>
+      <w:r>
+        <w:rPr>
+          <w:lang w:bidi="ar-EG"/>
+        </w:rPr>
+        <w:t>iconeable</w:t>
+      </w:r>
+      <w:r>
+        <w:rPr>
+          <w:lang w:bidi="ar-EG"/>
+        </w:rPr>
+        <w:t xml:space="preserve"> interface </w:t>
+      </w:r>
+      <w:r>
+        <w:rPr>
+          <w:rFonts w:hint="cs"/>
+          <w:rtl/>
+          <w:lang w:bidi="ar-EG"/>
+        </w:rPr>
+        <w:t xml:space="preserve"> . </w:t>
+      </w:r>
+      <w:r>
+        <w:rPr>
+          <w:rFonts w:hint="cs"/>
+          <w:rtl/>
+          <w:lang w:bidi="ar-EG"/>
+        </w:rPr>
+        <w:t xml:space="preserve">عشان نحدد هنعمل </w:t>
+      </w:r>
+      <w:r>
+        <w:rPr>
+          <w:lang w:bidi="ar-EG"/>
+        </w:rPr>
+        <w:t xml:space="preserve">shell clone </w:t>
+      </w:r>
+      <w:r>
+        <w:rPr>
+          <w:rFonts w:hint="cs"/>
+          <w:rtl/>
+          <w:lang w:bidi="ar-EG"/>
+        </w:rPr>
+        <w:t xml:space="preserve"> ولا </w:t>
+      </w:r>
+      <w:r>
+        <w:rPr>
+          <w:lang w:bidi="ar-EG"/>
+        </w:rPr>
+        <w:t xml:space="preserve">deep clone </w:t>
+      </w:r>
+      <w:r>
+        <w:rPr>
+          <w:rFonts w:hint="cs"/>
+          <w:rtl/>
+          <w:lang w:bidi="ar-EG"/>
+        </w:rPr>
+        <w:t xml:space="preserve"> . </w:t>
+      </w:r>
+    </w:p>
+    <w:p>
+      <w:pPr>
+        <w:pStyle w:val="ListParagraph"/>
+        <w:numPr>
+          <w:ilvl w:val="0"/>
+          <w:numId w:val="34"/>
+        </w:numPr>
+        <w:bidi/>
+        <w:rPr>
+          <w:rFonts w:hint="cs"/>
+          <w:lang w:bidi="ar-EG"/>
+        </w:rPr>
+      </w:pPr>
+      <w:r>
+        <w:rPr>
+          <w:rFonts w:hint="cs"/>
+          <w:rtl/>
+          <w:lang w:bidi="ar-EG"/>
+        </w:rPr>
+        <w:t xml:space="preserve">ف ال </w:t>
+      </w:r>
+      <w:r>
+        <w:rPr>
+          <w:lang w:bidi="ar-EG"/>
+        </w:rPr>
+        <w:t>iconeable</w:t>
+      </w:r>
+      <w:r>
+        <w:rPr>
+          <w:rFonts w:hint="cs"/>
+          <w:rtl/>
+          <w:lang w:bidi="ar-EG"/>
+        </w:rPr>
+        <w:t xml:space="preserve"> دة كان </w:t>
+      </w:r>
+      <w:r>
+        <w:rPr>
+          <w:lang w:bidi="ar-EG"/>
+        </w:rPr>
+        <w:t xml:space="preserve">implementation </w:t>
+      </w:r>
+      <w:r>
+        <w:rPr>
+          <w:rFonts w:hint="cs"/>
+          <w:rtl/>
+          <w:lang w:bidi="ar-EG"/>
+        </w:rPr>
+        <w:t xml:space="preserve"> لل  </w:t>
+      </w:r>
+      <w:r>
+        <w:rPr>
+          <w:lang w:bidi="ar-EG"/>
+        </w:rPr>
+        <w:t xml:space="preserve">prototype </w:t>
+      </w:r>
+      <w:r>
+        <w:rPr>
+          <w:lang w:bidi="ar-EG"/>
+        </w:rPr>
+        <w:t>pattern</w:t>
+      </w:r>
+      <w:r>
+        <w:rPr>
+          <w:rFonts w:hint="cs"/>
+          <w:rtl/>
+          <w:lang w:bidi="ar-EG"/>
+        </w:rPr>
+        <w:t xml:space="preserve"> . </w:t>
+      </w:r>
+      <w:r>
+        <w:rPr>
+          <w:lang w:bidi="ar-EG"/>
+        </w:rPr>
+        <w:t xml:space="preserve"> </w:t>
+      </w:r>
+    </w:p>
+    <w:p>
+      <w:pPr>
+        <w:bidi/>
+        <w:rPr>
+          <w:rtl/>
+          <w:lang w:bidi="ar-EG"/>
+        </w:rPr>
+      </w:pPr>
+    </w:p>
+    <w:p>
+      <w:pPr>
+        <w:pStyle w:val="ListParagraph"/>
+        <w:numPr>
+          <w:ilvl w:val="0"/>
+          <w:numId w:val="34"/>
+        </w:numPr>
+        <w:bidi/>
+        <w:rPr>
+          <w:lang w:bidi="ar-EG"/>
+        </w:rPr>
+      </w:pPr>
+      <w:r>
+        <w:rPr>
+          <w:lang w:bidi="ar-EG"/>
+        </w:rPr>
+        <w:t>Prototype pattern</w:t>
+      </w:r>
+      <w:r>
+        <w:rPr>
+          <w:rFonts w:hint="cs"/>
+          <w:rtl/>
+          <w:lang w:bidi="ar-EG"/>
+        </w:rPr>
+        <w:t xml:space="preserve"> بيساعدك عشان تعمل </w:t>
+      </w:r>
+      <w:r>
+        <w:rPr>
+          <w:lang w:bidi="ar-EG"/>
+        </w:rPr>
+        <w:t xml:space="preserve">create </w:t>
+      </w:r>
+      <w:r>
+        <w:rPr>
+          <w:rFonts w:hint="cs"/>
+          <w:rtl/>
+          <w:lang w:bidi="ar-EG"/>
+        </w:rPr>
+        <w:t xml:space="preserve">  لنسخه طبق الاصل من ال </w:t>
+      </w:r>
+      <w:r>
+        <w:rPr>
+          <w:lang w:bidi="ar-EG"/>
+        </w:rPr>
+        <w:t xml:space="preserve">object </w:t>
+      </w:r>
+      <w:r>
+        <w:rPr>
+          <w:rFonts w:hint="cs"/>
+          <w:rtl/>
+          <w:lang w:bidi="ar-EG"/>
+        </w:rPr>
+        <w:t>الى</w:t>
+      </w:r>
+      <w:r>
+        <w:rPr>
+          <w:rFonts w:hint="cs"/>
+          <w:rtl/>
+          <w:lang w:bidi="ar-EG"/>
+        </w:rPr>
+        <w:t xml:space="preserve"> </w:t>
+      </w:r>
+      <w:r>
+        <w:rPr>
+          <w:rFonts w:hint="cs"/>
+          <w:rtl/>
+          <w:lang w:bidi="ar-EG"/>
+        </w:rPr>
+        <w:t>معاك.</w:t>
+      </w:r>
+      <w:r>
+        <w:rPr>
+          <w:rFonts w:hint="cs"/>
+          <w:rtl/>
+          <w:lang w:bidi="ar-EG"/>
+        </w:rPr>
+        <w:t xml:space="preserve">   </w:t>
+      </w:r>
+    </w:p>
+    <w:p>
+      <w:pPr>
+        <w:pStyle w:val="ListParagraph"/>
+        <w:rPr>
+          <w:rFonts w:hint="cs"/>
+          <w:rtl/>
+          <w:lang w:bidi="ar-EG"/>
+        </w:rPr>
+      </w:pPr>
+    </w:p>
+    <w:p>
+      <w:pPr>
+        <w:pStyle w:val="ListParagraph"/>
+        <w:numPr>
+          <w:ilvl w:val="0"/>
+          <w:numId w:val="34"/>
+        </w:numPr>
+        <w:bidi/>
+        <w:rPr>
+          <w:lang w:bidi="ar-EG"/>
+        </w:rPr>
+      </w:pPr>
+      <w:r>
+        <w:rPr>
+          <w:rFonts w:hint="cs"/>
+          <w:rtl/>
+          <w:lang w:bidi="ar-EG"/>
+        </w:rPr>
+        <w:t xml:space="preserve">انت معاك </w:t>
+      </w:r>
+      <w:r>
+        <w:rPr>
+          <w:lang w:bidi="ar-EG"/>
+        </w:rPr>
+        <w:t xml:space="preserve">object </w:t>
+      </w:r>
+      <w:r>
+        <w:rPr>
+          <w:rFonts w:hint="cs"/>
+          <w:rtl/>
+          <w:lang w:bidi="ar-EG"/>
+        </w:rPr>
+        <w:t xml:space="preserve"> من</w:t>
+      </w:r>
+      <w:r>
+        <w:rPr>
+          <w:lang w:bidi="ar-EG"/>
+        </w:rPr>
+        <w:t xml:space="preserve">class </w:t>
+      </w:r>
+      <w:r>
+        <w:rPr>
+          <w:rFonts w:hint="cs"/>
+          <w:rtl/>
+          <w:lang w:bidi="ar-EG"/>
+        </w:rPr>
+        <w:t xml:space="preserve">  وعاوز تعمل </w:t>
+      </w:r>
+      <w:r>
+        <w:rPr>
+          <w:lang w:bidi="ar-EG"/>
+        </w:rPr>
+        <w:t xml:space="preserve">clone </w:t>
+      </w:r>
+      <w:r>
+        <w:rPr>
+          <w:rFonts w:hint="cs"/>
+          <w:rtl/>
+          <w:lang w:bidi="ar-EG"/>
+        </w:rPr>
+        <w:t xml:space="preserve"> لل</w:t>
+      </w:r>
+      <w:r>
+        <w:rPr>
+          <w:lang w:bidi="ar-EG"/>
+        </w:rPr>
+        <w:t xml:space="preserve">object </w:t>
+      </w:r>
+      <w:r>
+        <w:rPr>
+          <w:rFonts w:hint="cs"/>
+          <w:rtl/>
+          <w:lang w:bidi="ar-EG"/>
+        </w:rPr>
+        <w:t xml:space="preserve"> ف هل هتقدر انت </w:t>
+      </w:r>
+      <w:r>
+        <w:rPr>
+          <w:lang w:bidi="ar-EG"/>
+        </w:rPr>
+        <w:t xml:space="preserve">as client </w:t>
+      </w:r>
+      <w:r>
+        <w:rPr>
+          <w:rFonts w:hint="cs"/>
+          <w:rtl/>
+          <w:lang w:bidi="ar-EG"/>
+        </w:rPr>
+        <w:t xml:space="preserve">  هتقدر تعمل كدة ؟ الاجابه لا  وف اسباب كتير ابسطهم ان  ممكن يكون فى </w:t>
+      </w:r>
+      <w:r>
+        <w:rPr>
+          <w:lang w:bidi="ar-EG"/>
+        </w:rPr>
+        <w:t xml:space="preserve">private field </w:t>
+      </w:r>
+      <w:r>
+        <w:rPr>
+          <w:rFonts w:hint="cs"/>
+          <w:rtl/>
+          <w:lang w:bidi="ar-EG"/>
+        </w:rPr>
+        <w:t xml:space="preserve"> . </w:t>
+      </w:r>
+    </w:p>
+    <w:p>
+      <w:pPr>
+        <w:pStyle w:val="ListParagraph"/>
+        <w:numPr>
+          <w:ilvl w:val="0"/>
+          <w:numId w:val="34"/>
+        </w:numPr>
+        <w:bidi/>
+        <w:rPr>
+          <w:lang w:bidi="ar-EG"/>
+        </w:rPr>
+      </w:pPr>
+      <w:r>
+        <w:rPr>
+          <w:rFonts w:hint="cs"/>
+          <w:rtl/>
+          <w:lang w:bidi="ar-EG"/>
+        </w:rPr>
+        <w:t xml:space="preserve">طيب هنحل المضوع ازاى ؟ المضوع ميتحلش من طرف ال </w:t>
+      </w:r>
+      <w:r>
+        <w:rPr>
+          <w:lang w:bidi="ar-EG"/>
+        </w:rPr>
+        <w:t xml:space="preserve">client </w:t>
+      </w:r>
+      <w:r>
+        <w:rPr>
+          <w:rFonts w:hint="cs"/>
+          <w:rtl/>
+          <w:lang w:bidi="ar-EG"/>
+        </w:rPr>
+        <w:t xml:space="preserve"> انما يتحل من  ناحيه ال </w:t>
+      </w:r>
+      <w:r>
+        <w:rPr>
+          <w:lang w:bidi="ar-EG"/>
+        </w:rPr>
+        <w:t xml:space="preserve">class </w:t>
+      </w:r>
+      <w:r>
+        <w:rPr>
+          <w:rFonts w:hint="cs"/>
+          <w:rtl/>
+          <w:lang w:bidi="ar-EG"/>
+        </w:rPr>
+        <w:t xml:space="preserve"> الاساسى </w:t>
+      </w:r>
+      <w:r>
+        <w:rPr>
+          <w:rFonts w:hint="cs"/>
+          <w:rtl/>
+          <w:lang w:bidi="ar-EG"/>
+        </w:rPr>
+        <w:t xml:space="preserve">. ف لازم الكلاس الاساسى يوفرلنا </w:t>
+      </w:r>
+      <w:r>
+        <w:rPr>
+          <w:lang w:bidi="ar-EG"/>
+        </w:rPr>
+        <w:t xml:space="preserve">interface </w:t>
+      </w:r>
+      <w:r>
+        <w:rPr>
+          <w:rFonts w:hint="cs"/>
+          <w:rtl/>
+          <w:lang w:bidi="ar-EG"/>
+        </w:rPr>
+        <w:t xml:space="preserve"> بينا وبينه لو  هو عاوز يسمح للناس  تعمل</w:t>
+      </w:r>
+      <w:r>
+        <w:rPr>
+          <w:lang w:bidi="ar-EG"/>
+        </w:rPr>
+        <w:t xml:space="preserve">clone </w:t>
+      </w:r>
+      <w:r>
+        <w:rPr>
+          <w:rFonts w:hint="cs"/>
+          <w:rtl/>
+          <w:lang w:bidi="ar-EG"/>
+        </w:rPr>
+        <w:t xml:space="preserve"> منه .</w:t>
+      </w:r>
+    </w:p>
+    <w:p>
+      <w:pPr>
+        <w:pStyle w:val="ListParagraph"/>
+        <w:bidi/>
+        <w:rPr>
+          <w:rFonts w:hint="cs"/>
+          <w:rtl/>
+          <w:lang w:bidi="ar-EG"/>
+        </w:rPr>
+      </w:pPr>
+    </w:p>
+    <w:p>
+      <w:pPr>
+        <w:bidi/>
+        <w:rPr>
+          <w:rtl/>
+          <w:lang w:bidi="ar-EG"/>
+        </w:rPr>
+      </w:pPr>
+    </w:p>
+    <w:p>
+      <w:pPr>
+        <w:bidi/>
+        <w:rPr>
+          <w:rtl/>
+          <w:lang w:bidi="ar-EG"/>
+        </w:rPr>
+      </w:pPr>
+    </w:p>
+    <w:p>
+      <w:pPr>
+        <w:bidi/>
+        <w:rPr>
+          <w:rtl/>
+          <w:lang w:bidi="ar-EG"/>
+        </w:rPr>
+      </w:pPr>
+    </w:p>
+    <w:p>
+      <w:pPr>
+        <w:bidi/>
+        <w:rPr>
+          <w:rtl/>
+          <w:lang w:bidi="ar-EG"/>
+        </w:rPr>
+      </w:pPr>
+    </w:p>
+    <w:p>
+      <w:pPr>
+        <w:pStyle w:val="Heading1"/>
+        <w:rPr>
+          <w:lang w:bidi="ar-EG"/>
+        </w:rPr>
+      </w:pPr>
+      <w:bookmarkStart w:id="15" w:name="_Toc123254766"/>
+      <w:r>
+        <w:rPr>
+          <w:lang w:bidi="ar-EG"/>
+        </w:rPr>
+        <w:t xml:space="preserve">4-end of creation </w:t>
+      </w:r>
+      <w:r>
+        <w:rPr>
+          <w:lang w:bidi="ar-EG"/>
+        </w:rPr>
+        <w:t>pattern:</w:t>
+      </w:r>
+      <w:bookmarkEnd w:id="15"/>
+      <w:r>
+        <w:rPr>
+          <w:lang w:bidi="ar-EG"/>
+        </w:rPr>
+        <w:t xml:space="preserve"> </w:t>
+      </w:r>
+    </w:p>
+    <w:p>
+      <w:pPr>
+        <w:bidi/>
+        <w:rPr>
+          <w:rFonts w:hint="cs"/>
+          <w:rtl/>
+          <w:lang w:bidi="ar-EG"/>
+        </w:rPr>
+      </w:pPr>
+      <w:r>
+        <w:rPr>
+          <w:rFonts w:hint="cs"/>
+          <w:rtl/>
+          <w:lang w:bidi="ar-EG"/>
+        </w:rPr>
+        <w:t xml:space="preserve">كدة خلصنا كل ال </w:t>
+      </w:r>
+      <w:r>
+        <w:rPr>
+          <w:lang w:bidi="ar-EG"/>
+        </w:rPr>
+        <w:t>creation pattern</w:t>
+      </w:r>
+      <w:r>
+        <w:rPr>
+          <w:rFonts w:hint="cs"/>
+          <w:rtl/>
+          <w:lang w:bidi="ar-EG"/>
+        </w:rPr>
+        <w:t xml:space="preserve"> الحمد لله . </w:t>
+      </w:r>
     </w:p>
     <w:p>
       <w:pPr>
@@ -14893,7 +15649,7 @@
       </w:pPr>
     </w:p>
     <w:sectPr>
-      <w:footerReference w:type="default" r:id="rId26"/>
+      <w:footerReference w:type="default" r:id="rId27"/>
       <w:pgSz w:w="12240" w:h="15840"/>
       <w:pgMar w:top="1440" w:right="1440" w:bottom="1440" w:left="1440" w:header="720" w:footer="720" w:gutter="0"/>
       <w:pgBorders w:offsetFrom="page">
@@ -15119,7 +15875,7 @@
               <w:sz w:val="18"/>
               <w:szCs w:val="18"/>
             </w:rPr>
-            <w:t>2</w:t>
+            <w:t>4</w:t>
           </w:r>
           <w:r>
             <w:rPr>
@@ -16020,6 +16776,95 @@
     </w:lvl>
   </w:abstractNum>
   <w:abstractNum w:abstractNumId="9">
+    <w:nsid w:val="19BC7805"/>
+    <w:multiLevelType w:val="hybridMultilevel"/>
+    <w:tmpl w:val="FE0808BA"/>
+    <w:lvl w:ilvl="0" w:tplc="8CF62AD2">
+      <w:start w:val="1"/>
+      <w:numFmt w:val="decimal"/>
+      <w:lvlText w:val="%1-"/>
+      <w:lvlJc w:val="left"/>
+      <w:pPr>
+        <w:ind w:left="1080" w:hanging="360"/>
+      </w:pPr>
+      <w:rPr>
+        <w:rFonts w:hint="default"/>
+      </w:rPr>
+    </w:lvl>
+    <w:lvl w:ilvl="1" w:tplc="04090019" w:tentative="1">
+      <w:start w:val="1"/>
+      <w:numFmt w:val="lowerLetter"/>
+      <w:lvlText w:val="%2."/>
+      <w:lvlJc w:val="left"/>
+      <w:pPr>
+        <w:ind w:left="1800" w:hanging="360"/>
+      </w:pPr>
+    </w:lvl>
+    <w:lvl w:ilvl="2" w:tplc="0409001B" w:tentative="1">
+      <w:start w:val="1"/>
+      <w:numFmt w:val="lowerRoman"/>
+      <w:lvlText w:val="%3."/>
+      <w:lvlJc w:val="right"/>
+      <w:pPr>
+        <w:ind w:left="2520" w:hanging="180"/>
+      </w:pPr>
+    </w:lvl>
+    <w:lvl w:ilvl="3" w:tplc="0409000F" w:tentative="1">
+      <w:start w:val="1"/>
+      <w:numFmt w:val="decimal"/>
+      <w:lvlText w:val="%4."/>
+      <w:lvlJc w:val="left"/>
+      <w:pPr>
+        <w:ind w:left="3240" w:hanging="360"/>
+      </w:pPr>
+    </w:lvl>
+    <w:lvl w:ilvl="4" w:tplc="04090019" w:tentative="1">
+      <w:start w:val="1"/>
+      <w:numFmt w:val="lowerLetter"/>
+      <w:lvlText w:val="%5."/>
+      <w:lvlJc w:val="left"/>
+      <w:pPr>
+        <w:ind w:left="3960" w:hanging="360"/>
+      </w:pPr>
+    </w:lvl>
+    <w:lvl w:ilvl="5" w:tplc="0409001B" w:tentative="1">
+      <w:start w:val="1"/>
+      <w:numFmt w:val="lowerRoman"/>
+      <w:lvlText w:val="%6."/>
+      <w:lvlJc w:val="right"/>
+      <w:pPr>
+        <w:ind w:left="4680" w:hanging="180"/>
+      </w:pPr>
+    </w:lvl>
+    <w:lvl w:ilvl="6" w:tplc="0409000F" w:tentative="1">
+      <w:start w:val="1"/>
+      <w:numFmt w:val="decimal"/>
+      <w:lvlText w:val="%7."/>
+      <w:lvlJc w:val="left"/>
+      <w:pPr>
+        <w:ind w:left="5400" w:hanging="360"/>
+      </w:pPr>
+    </w:lvl>
+    <w:lvl w:ilvl="7" w:tplc="04090019" w:tentative="1">
+      <w:start w:val="1"/>
+      <w:numFmt w:val="lowerLetter"/>
+      <w:lvlText w:val="%8."/>
+      <w:lvlJc w:val="left"/>
+      <w:pPr>
+        <w:ind w:left="6120" w:hanging="360"/>
+      </w:pPr>
+    </w:lvl>
+    <w:lvl w:ilvl="8" w:tplc="0409001B" w:tentative="1">
+      <w:start w:val="1"/>
+      <w:numFmt w:val="lowerRoman"/>
+      <w:lvlText w:val="%9."/>
+      <w:lvlJc w:val="right"/>
+      <w:pPr>
+        <w:ind w:left="6840" w:hanging="180"/>
+      </w:pPr>
+    </w:lvl>
+  </w:abstractNum>
+  <w:abstractNum w:abstractNumId="10">
     <w:nsid w:val="1BC768FB"/>
     <w:multiLevelType w:val="hybridMultilevel"/>
     <w:tmpl w:val="0E22B510"/>
@@ -16108,7 +16953,7 @@
       </w:pPr>
     </w:lvl>
   </w:abstractNum>
-  <w:abstractNum w:abstractNumId="10">
+  <w:abstractNum w:abstractNumId="11">
     <w:nsid w:val="1F3A1B68"/>
     <w:multiLevelType w:val="hybridMultilevel"/>
     <w:tmpl w:val="AD8EC9FA"/>
@@ -16221,7 +17066,7 @@
       </w:rPr>
     </w:lvl>
   </w:abstractNum>
-  <w:abstractNum w:abstractNumId="11">
+  <w:abstractNum w:abstractNumId="12">
     <w:nsid w:val="2135349A"/>
     <w:multiLevelType w:val="hybridMultilevel"/>
     <w:tmpl w:val="A75E6DBE"/>
@@ -16310,7 +17155,7 @@
       </w:pPr>
     </w:lvl>
   </w:abstractNum>
-  <w:abstractNum w:abstractNumId="12">
+  <w:abstractNum w:abstractNumId="13">
     <w:nsid w:val="22FF44B8"/>
     <w:multiLevelType w:val="hybridMultilevel"/>
     <w:tmpl w:val="4FA85D7A"/>
@@ -16399,7 +17244,7 @@
       </w:pPr>
     </w:lvl>
   </w:abstractNum>
-  <w:abstractNum w:abstractNumId="13">
+  <w:abstractNum w:abstractNumId="14">
     <w:nsid w:val="25ED3787"/>
     <w:multiLevelType w:val="multilevel"/>
     <w:tmpl w:val="C608BA8E"/>
@@ -16512,7 +17357,7 @@
       </w:rPr>
     </w:lvl>
   </w:abstractNum>
-  <w:abstractNum w:abstractNumId="14">
+  <w:abstractNum w:abstractNumId="15">
     <w:nsid w:val="27AB02C6"/>
     <w:multiLevelType w:val="hybridMultilevel"/>
     <w:tmpl w:val="364086DE"/>
@@ -16601,7 +17446,7 @@
       </w:pPr>
     </w:lvl>
   </w:abstractNum>
-  <w:abstractNum w:abstractNumId="15">
+  <w:abstractNum w:abstractNumId="16">
     <w:nsid w:val="28DC2F0C"/>
     <w:multiLevelType w:val="hybridMultilevel"/>
     <w:tmpl w:val="E5E631C6"/>
@@ -16690,7 +17535,7 @@
       </w:pPr>
     </w:lvl>
   </w:abstractNum>
-  <w:abstractNum w:abstractNumId="16">
+  <w:abstractNum w:abstractNumId="17">
     <w:nsid w:val="2AFB0D95"/>
     <w:multiLevelType w:val="hybridMultilevel"/>
     <w:tmpl w:val="E3AE2A1E"/>
@@ -16779,7 +17624,96 @@
       </w:pPr>
     </w:lvl>
   </w:abstractNum>
-  <w:abstractNum w:abstractNumId="17">
+  <w:abstractNum w:abstractNumId="18">
+    <w:nsid w:val="2D6E16A5"/>
+    <w:multiLevelType w:val="hybridMultilevel"/>
+    <w:tmpl w:val="B95C811E"/>
+    <w:lvl w:ilvl="0" w:tplc="2CB8FA10">
+      <w:start w:val="1"/>
+      <w:numFmt w:val="decimal"/>
+      <w:lvlText w:val="%1-"/>
+      <w:lvlJc w:val="left"/>
+      <w:pPr>
+        <w:ind w:left="720" w:hanging="360"/>
+      </w:pPr>
+      <w:rPr>
+        <w:rFonts w:hint="default"/>
+      </w:rPr>
+    </w:lvl>
+    <w:lvl w:ilvl="1" w:tplc="04090019" w:tentative="1">
+      <w:start w:val="1"/>
+      <w:numFmt w:val="lowerLetter"/>
+      <w:lvlText w:val="%2."/>
+      <w:lvlJc w:val="left"/>
+      <w:pPr>
+        <w:ind w:left="1440" w:hanging="360"/>
+      </w:pPr>
+    </w:lvl>
+    <w:lvl w:ilvl="2" w:tplc="0409001B" w:tentative="1">
+      <w:start w:val="1"/>
+      <w:numFmt w:val="lowerRoman"/>
+      <w:lvlText w:val="%3."/>
+      <w:lvlJc w:val="right"/>
+      <w:pPr>
+        <w:ind w:left="2160" w:hanging="180"/>
+      </w:pPr>
+    </w:lvl>
+    <w:lvl w:ilvl="3" w:tplc="0409000F" w:tentative="1">
+      <w:start w:val="1"/>
+      <w:numFmt w:val="decimal"/>
+      <w:lvlText w:val="%4."/>
+      <w:lvlJc w:val="left"/>
+      <w:pPr>
+        <w:ind w:left="2880" w:hanging="360"/>
+      </w:pPr>
+    </w:lvl>
+    <w:lvl w:ilvl="4" w:tplc="04090019" w:tentative="1">
+      <w:start w:val="1"/>
+      <w:numFmt w:val="lowerLetter"/>
+      <w:lvlText w:val="%5."/>
+      <w:lvlJc w:val="left"/>
+      <w:pPr>
+        <w:ind w:left="3600" w:hanging="360"/>
+      </w:pPr>
+    </w:lvl>
+    <w:lvl w:ilvl="5" w:tplc="0409001B" w:tentative="1">
+      <w:start w:val="1"/>
+      <w:numFmt w:val="lowerRoman"/>
+      <w:lvlText w:val="%6."/>
+      <w:lvlJc w:val="right"/>
+      <w:pPr>
+        <w:ind w:left="4320" w:hanging="180"/>
+      </w:pPr>
+    </w:lvl>
+    <w:lvl w:ilvl="6" w:tplc="0409000F" w:tentative="1">
+      <w:start w:val="1"/>
+      <w:numFmt w:val="decimal"/>
+      <w:lvlText w:val="%7."/>
+      <w:lvlJc w:val="left"/>
+      <w:pPr>
+        <w:ind w:left="5040" w:hanging="360"/>
+      </w:pPr>
+    </w:lvl>
+    <w:lvl w:ilvl="7" w:tplc="04090019" w:tentative="1">
+      <w:start w:val="1"/>
+      <w:numFmt w:val="lowerLetter"/>
+      <w:lvlText w:val="%8."/>
+      <w:lvlJc w:val="left"/>
+      <w:pPr>
+        <w:ind w:left="5760" w:hanging="360"/>
+      </w:pPr>
+    </w:lvl>
+    <w:lvl w:ilvl="8" w:tplc="0409001B" w:tentative="1">
+      <w:start w:val="1"/>
+      <w:numFmt w:val="lowerRoman"/>
+      <w:lvlText w:val="%9."/>
+      <w:lvlJc w:val="right"/>
+      <w:pPr>
+        <w:ind w:left="6480" w:hanging="180"/>
+      </w:pPr>
+    </w:lvl>
+  </w:abstractNum>
+  <w:abstractNum w:abstractNumId="19">
     <w:nsid w:val="2F04696D"/>
     <w:multiLevelType w:val="hybridMultilevel"/>
     <w:tmpl w:val="48680D38"/>
@@ -16868,7 +17802,7 @@
       </w:pPr>
     </w:lvl>
   </w:abstractNum>
-  <w:abstractNum w:abstractNumId="18">
+  <w:abstractNum w:abstractNumId="20">
     <w:nsid w:val="39233227"/>
     <w:multiLevelType w:val="hybridMultilevel"/>
     <w:tmpl w:val="1D92CE4E"/>
@@ -16957,7 +17891,7 @@
       </w:pPr>
     </w:lvl>
   </w:abstractNum>
-  <w:abstractNum w:abstractNumId="19">
+  <w:abstractNum w:abstractNumId="21">
     <w:nsid w:val="3B282422"/>
     <w:multiLevelType w:val="multilevel"/>
     <w:tmpl w:val="DCC63A80"/>
@@ -17070,7 +18004,7 @@
       </w:rPr>
     </w:lvl>
   </w:abstractNum>
-  <w:abstractNum w:abstractNumId="20">
+  <w:abstractNum w:abstractNumId="22">
     <w:nsid w:val="3D0523CE"/>
     <w:multiLevelType w:val="hybridMultilevel"/>
     <w:tmpl w:val="8BD03CFE"/>
@@ -17159,7 +18093,7 @@
       </w:pPr>
     </w:lvl>
   </w:abstractNum>
-  <w:abstractNum w:abstractNumId="21">
+  <w:abstractNum w:abstractNumId="23">
     <w:nsid w:val="3EB6091B"/>
     <w:multiLevelType w:val="hybridMultilevel"/>
     <w:tmpl w:val="47501C0E"/>
@@ -17272,7 +18206,96 @@
       </w:rPr>
     </w:lvl>
   </w:abstractNum>
-  <w:abstractNum w:abstractNumId="22">
+  <w:abstractNum w:abstractNumId="24">
+    <w:nsid w:val="411A5217"/>
+    <w:multiLevelType w:val="hybridMultilevel"/>
+    <w:tmpl w:val="33B86E0E"/>
+    <w:lvl w:ilvl="0" w:tplc="F3B65856">
+      <w:start w:val="1"/>
+      <w:numFmt w:val="decimal"/>
+      <w:lvlText w:val="%1-"/>
+      <w:lvlJc w:val="left"/>
+      <w:pPr>
+        <w:ind w:left="720" w:hanging="360"/>
+      </w:pPr>
+      <w:rPr>
+        <w:rFonts w:hint="default"/>
+      </w:rPr>
+    </w:lvl>
+    <w:lvl w:ilvl="1" w:tplc="04090019" w:tentative="1">
+      <w:start w:val="1"/>
+      <w:numFmt w:val="lowerLetter"/>
+      <w:lvlText w:val="%2."/>
+      <w:lvlJc w:val="left"/>
+      <w:pPr>
+        <w:ind w:left="1440" w:hanging="360"/>
+      </w:pPr>
+    </w:lvl>
+    <w:lvl w:ilvl="2" w:tplc="0409001B" w:tentative="1">
+      <w:start w:val="1"/>
+      <w:numFmt w:val="lowerRoman"/>
+      <w:lvlText w:val="%3."/>
+      <w:lvlJc w:val="right"/>
+      <w:pPr>
+        <w:ind w:left="2160" w:hanging="180"/>
+      </w:pPr>
+    </w:lvl>
+    <w:lvl w:ilvl="3" w:tplc="0409000F" w:tentative="1">
+      <w:start w:val="1"/>
+      <w:numFmt w:val="decimal"/>
+      <w:lvlText w:val="%4."/>
+      <w:lvlJc w:val="left"/>
+      <w:pPr>
+        <w:ind w:left="2880" w:hanging="360"/>
+      </w:pPr>
+    </w:lvl>
+    <w:lvl w:ilvl="4" w:tplc="04090019" w:tentative="1">
+      <w:start w:val="1"/>
+      <w:numFmt w:val="lowerLetter"/>
+      <w:lvlText w:val="%5."/>
+      <w:lvlJc w:val="left"/>
+      <w:pPr>
+        <w:ind w:left="3600" w:hanging="360"/>
+      </w:pPr>
+    </w:lvl>
+    <w:lvl w:ilvl="5" w:tplc="0409001B" w:tentative="1">
+      <w:start w:val="1"/>
+      <w:numFmt w:val="lowerRoman"/>
+      <w:lvlText w:val="%6."/>
+      <w:lvlJc w:val="right"/>
+      <w:pPr>
+        <w:ind w:left="4320" w:hanging="180"/>
+      </w:pPr>
+    </w:lvl>
+    <w:lvl w:ilvl="6" w:tplc="0409000F" w:tentative="1">
+      <w:start w:val="1"/>
+      <w:numFmt w:val="decimal"/>
+      <w:lvlText w:val="%7."/>
+      <w:lvlJc w:val="left"/>
+      <w:pPr>
+        <w:ind w:left="5040" w:hanging="360"/>
+      </w:pPr>
+    </w:lvl>
+    <w:lvl w:ilvl="7" w:tplc="04090019" w:tentative="1">
+      <w:start w:val="1"/>
+      <w:numFmt w:val="lowerLetter"/>
+      <w:lvlText w:val="%8."/>
+      <w:lvlJc w:val="left"/>
+      <w:pPr>
+        <w:ind w:left="5760" w:hanging="360"/>
+      </w:pPr>
+    </w:lvl>
+    <w:lvl w:ilvl="8" w:tplc="0409001B" w:tentative="1">
+      <w:start w:val="1"/>
+      <w:numFmt w:val="lowerRoman"/>
+      <w:lvlText w:val="%9."/>
+      <w:lvlJc w:val="right"/>
+      <w:pPr>
+        <w:ind w:left="6480" w:hanging="180"/>
+      </w:pPr>
+    </w:lvl>
+  </w:abstractNum>
+  <w:abstractNum w:abstractNumId="25">
     <w:nsid w:val="44E4278C"/>
     <w:multiLevelType w:val="hybridMultilevel"/>
     <w:tmpl w:val="E312BE6C"/>
@@ -17361,7 +18384,7 @@
       </w:pPr>
     </w:lvl>
   </w:abstractNum>
-  <w:abstractNum w:abstractNumId="23">
+  <w:abstractNum w:abstractNumId="26">
     <w:nsid w:val="47EC7C0A"/>
     <w:multiLevelType w:val="hybridMultilevel"/>
     <w:tmpl w:val="FCC48F96"/>
@@ -17450,7 +18473,7 @@
       </w:pPr>
     </w:lvl>
   </w:abstractNum>
-  <w:abstractNum w:abstractNumId="24">
+  <w:abstractNum w:abstractNumId="27">
     <w:nsid w:val="488554B7"/>
     <w:multiLevelType w:val="hybridMultilevel"/>
     <w:tmpl w:val="09AAF936"/>
@@ -17563,7 +18586,7 @@
       </w:rPr>
     </w:lvl>
   </w:abstractNum>
-  <w:abstractNum w:abstractNumId="25">
+  <w:abstractNum w:abstractNumId="28">
     <w:nsid w:val="497E1CA6"/>
     <w:multiLevelType w:val="hybridMultilevel"/>
     <w:tmpl w:val="C046F01A"/>
@@ -17652,7 +18675,7 @@
       </w:pPr>
     </w:lvl>
   </w:abstractNum>
-  <w:abstractNum w:abstractNumId="26">
+  <w:abstractNum w:abstractNumId="29">
     <w:nsid w:val="4A5B5922"/>
     <w:multiLevelType w:val="hybridMultilevel"/>
     <w:tmpl w:val="518AB2F2"/>
@@ -17741,7 +18764,7 @@
       </w:pPr>
     </w:lvl>
   </w:abstractNum>
-  <w:abstractNum w:abstractNumId="27">
+  <w:abstractNum w:abstractNumId="30">
     <w:nsid w:val="4ABB2572"/>
     <w:multiLevelType w:val="hybridMultilevel"/>
     <w:tmpl w:val="C0EEDB5A"/>
@@ -17830,7 +18853,7 @@
       </w:pPr>
     </w:lvl>
   </w:abstractNum>
-  <w:abstractNum w:abstractNumId="28">
+  <w:abstractNum w:abstractNumId="31">
     <w:nsid w:val="4ADF0E3A"/>
     <w:multiLevelType w:val="hybridMultilevel"/>
     <w:tmpl w:val="B8A2AF7E"/>
@@ -17919,7 +18942,7 @@
       </w:pPr>
     </w:lvl>
   </w:abstractNum>
-  <w:abstractNum w:abstractNumId="29">
+  <w:abstractNum w:abstractNumId="32">
     <w:nsid w:val="4CAE7E4E"/>
     <w:multiLevelType w:val="hybridMultilevel"/>
     <w:tmpl w:val="E632D0F8"/>
@@ -18008,7 +19031,7 @@
       </w:pPr>
     </w:lvl>
   </w:abstractNum>
-  <w:abstractNum w:abstractNumId="30">
+  <w:abstractNum w:abstractNumId="33">
     <w:nsid w:val="54A20C2A"/>
     <w:multiLevelType w:val="hybridMultilevel"/>
     <w:tmpl w:val="24D6744C"/>
@@ -18097,7 +19120,7 @@
       </w:pPr>
     </w:lvl>
   </w:abstractNum>
-  <w:abstractNum w:abstractNumId="31">
+  <w:abstractNum w:abstractNumId="34">
     <w:nsid w:val="54BA2D79"/>
     <w:multiLevelType w:val="hybridMultilevel"/>
     <w:tmpl w:val="7B609A10"/>
@@ -18186,7 +19209,7 @@
       </w:pPr>
     </w:lvl>
   </w:abstractNum>
-  <w:abstractNum w:abstractNumId="32">
+  <w:abstractNum w:abstractNumId="35">
     <w:nsid w:val="553A5C7F"/>
     <w:multiLevelType w:val="hybridMultilevel"/>
     <w:tmpl w:val="C4101D7A"/>
@@ -18275,7 +19298,7 @@
       </w:pPr>
     </w:lvl>
   </w:abstractNum>
-  <w:abstractNum w:abstractNumId="33">
+  <w:abstractNum w:abstractNumId="36">
     <w:nsid w:val="57FD4DEA"/>
     <w:multiLevelType w:val="hybridMultilevel"/>
     <w:tmpl w:val="8020DD3C"/>
@@ -18364,7 +19387,7 @@
       </w:pPr>
     </w:lvl>
   </w:abstractNum>
-  <w:abstractNum w:abstractNumId="34">
+  <w:abstractNum w:abstractNumId="37">
     <w:nsid w:val="5886528C"/>
     <w:multiLevelType w:val="hybridMultilevel"/>
     <w:tmpl w:val="6F00EEE6"/>
@@ -18453,7 +19476,7 @@
       </w:pPr>
     </w:lvl>
   </w:abstractNum>
-  <w:abstractNum w:abstractNumId="35">
+  <w:abstractNum w:abstractNumId="38">
     <w:nsid w:val="59D10197"/>
     <w:multiLevelType w:val="hybridMultilevel"/>
     <w:tmpl w:val="C4F450F2"/>
@@ -18542,7 +19565,7 @@
       </w:pPr>
     </w:lvl>
   </w:abstractNum>
-  <w:abstractNum w:abstractNumId="36">
+  <w:abstractNum w:abstractNumId="39">
     <w:nsid w:val="6BB605FE"/>
     <w:multiLevelType w:val="hybridMultilevel"/>
     <w:tmpl w:val="5A1A0508"/>
@@ -18655,7 +19678,7 @@
       </w:rPr>
     </w:lvl>
   </w:abstractNum>
-  <w:abstractNum w:abstractNumId="37">
+  <w:abstractNum w:abstractNumId="40">
     <w:nsid w:val="71384E47"/>
     <w:multiLevelType w:val="hybridMultilevel"/>
     <w:tmpl w:val="1618FB2C"/>
@@ -18744,7 +19767,7 @@
       </w:pPr>
     </w:lvl>
   </w:abstractNum>
-  <w:abstractNum w:abstractNumId="38">
+  <w:abstractNum w:abstractNumId="41">
     <w:nsid w:val="73DC043B"/>
     <w:multiLevelType w:val="hybridMultilevel"/>
     <w:tmpl w:val="245E7924"/>
@@ -18833,7 +19856,7 @@
       </w:pPr>
     </w:lvl>
   </w:abstractNum>
-  <w:abstractNum w:abstractNumId="39">
+  <w:abstractNum w:abstractNumId="42">
     <w:nsid w:val="75337A18"/>
     <w:multiLevelType w:val="hybridMultilevel"/>
     <w:tmpl w:val="91F6F162"/>
@@ -18922,7 +19945,7 @@
       </w:pPr>
     </w:lvl>
   </w:abstractNum>
-  <w:abstractNum w:abstractNumId="40">
+  <w:abstractNum w:abstractNumId="43">
     <w:nsid w:val="759106BF"/>
     <w:multiLevelType w:val="multilevel"/>
     <w:tmpl w:val="DD68950E"/>
@@ -19035,7 +20058,7 @@
       </w:rPr>
     </w:lvl>
   </w:abstractNum>
-  <w:abstractNum w:abstractNumId="41">
+  <w:abstractNum w:abstractNumId="44">
     <w:nsid w:val="7E014A32"/>
     <w:multiLevelType w:val="hybridMultilevel"/>
     <w:tmpl w:val="C018F232"/>
@@ -19124,7 +20147,7 @@
       </w:pPr>
     </w:lvl>
   </w:abstractNum>
-  <w:abstractNum w:abstractNumId="42">
+  <w:abstractNum w:abstractNumId="45">
     <w:nsid w:val="7E294B5B"/>
     <w:multiLevelType w:val="hybridMultilevel"/>
     <w:tmpl w:val="6E0639B0"/>
@@ -19214,64 +20237,64 @@
     </w:lvl>
   </w:abstractNum>
   <w:num w:numId="1">
-    <w:abstractNumId w:val="14"/>
+    <w:abstractNumId w:val="15"/>
   </w:num>
   <w:num w:numId="2">
     <w:abstractNumId w:val="3"/>
   </w:num>
   <w:num w:numId="3">
-    <w:abstractNumId w:val="28"/>
+    <w:abstractNumId w:val="31"/>
   </w:num>
   <w:num w:numId="4">
-    <w:abstractNumId w:val="18"/>
+    <w:abstractNumId w:val="20"/>
   </w:num>
   <w:num w:numId="5">
-    <w:abstractNumId w:val="32"/>
+    <w:abstractNumId w:val="35"/>
   </w:num>
   <w:num w:numId="6">
-    <w:abstractNumId w:val="27"/>
+    <w:abstractNumId w:val="30"/>
   </w:num>
   <w:num w:numId="7">
-    <w:abstractNumId w:val="41"/>
+    <w:abstractNumId w:val="44"/>
   </w:num>
   <w:num w:numId="8">
     <w:abstractNumId w:val="6"/>
   </w:num>
   <w:num w:numId="9">
-    <w:abstractNumId w:val="29"/>
+    <w:abstractNumId w:val="32"/>
   </w:num>
   <w:num w:numId="10">
-    <w:abstractNumId w:val="12"/>
+    <w:abstractNumId w:val="13"/>
   </w:num>
   <w:num w:numId="11">
-    <w:abstractNumId w:val="30"/>
+    <w:abstractNumId w:val="33"/>
   </w:num>
   <w:num w:numId="12">
-    <w:abstractNumId w:val="36"/>
+    <w:abstractNumId w:val="39"/>
   </w:num>
   <w:num w:numId="13">
-    <w:abstractNumId w:val="19"/>
+    <w:abstractNumId w:val="21"/>
   </w:num>
   <w:num w:numId="14">
-    <w:abstractNumId w:val="13"/>
+    <w:abstractNumId w:val="14"/>
   </w:num>
   <w:num w:numId="15">
-    <w:abstractNumId w:val="35"/>
+    <w:abstractNumId w:val="38"/>
   </w:num>
   <w:num w:numId="16">
-    <w:abstractNumId w:val="11"/>
+    <w:abstractNumId w:val="12"/>
   </w:num>
   <w:num w:numId="17">
     <w:abstractNumId w:val="1"/>
   </w:num>
   <w:num w:numId="18">
-    <w:abstractNumId w:val="16"/>
+    <w:abstractNumId w:val="17"/>
   </w:num>
   <w:num w:numId="19">
-    <w:abstractNumId w:val="34"/>
+    <w:abstractNumId w:val="37"/>
   </w:num>
   <w:num w:numId="20">
-    <w:abstractNumId w:val="15"/>
+    <w:abstractNumId w:val="16"/>
   </w:num>
   <w:num w:numId="21">
     <w:abstractNumId w:val="2"/>
@@ -19280,28 +20303,28 @@
     <w:abstractNumId w:val="8"/>
   </w:num>
   <w:num w:numId="23">
-    <w:abstractNumId w:val="22"/>
+    <w:abstractNumId w:val="25"/>
   </w:num>
   <w:num w:numId="24">
-    <w:abstractNumId w:val="21"/>
+    <w:abstractNumId w:val="23"/>
   </w:num>
   <w:num w:numId="25">
-    <w:abstractNumId w:val="40"/>
+    <w:abstractNumId w:val="43"/>
   </w:num>
   <w:num w:numId="26">
-    <w:abstractNumId w:val="38"/>
+    <w:abstractNumId w:val="41"/>
   </w:num>
   <w:num w:numId="27">
-    <w:abstractNumId w:val="9"/>
+    <w:abstractNumId w:val="10"/>
   </w:num>
   <w:num w:numId="28">
     <w:abstractNumId w:val="0"/>
   </w:num>
   <w:num w:numId="29">
-    <w:abstractNumId w:val="23"/>
+    <w:abstractNumId w:val="26"/>
   </w:num>
   <w:num w:numId="30">
-    <w:abstractNumId w:val="20"/>
+    <w:abstractNumId w:val="22"/>
   </w:num>
   <w:num w:numId="31">
     <w:abstractNumId w:val="5"/>
@@ -19310,37 +20333,46 @@
     <w:abstractNumId w:val="4"/>
   </w:num>
   <w:num w:numId="33">
-    <w:abstractNumId w:val="24"/>
+    <w:abstractNumId w:val="27"/>
   </w:num>
   <w:num w:numId="34">
-    <w:abstractNumId w:val="10"/>
+    <w:abstractNumId w:val="11"/>
   </w:num>
   <w:num w:numId="35">
-    <w:abstractNumId w:val="26"/>
+    <w:abstractNumId w:val="29"/>
   </w:num>
   <w:num w:numId="36">
-    <w:abstractNumId w:val="33"/>
+    <w:abstractNumId w:val="36"/>
   </w:num>
   <w:num w:numId="37">
-    <w:abstractNumId w:val="31"/>
+    <w:abstractNumId w:val="34"/>
   </w:num>
   <w:num w:numId="38">
-    <w:abstractNumId w:val="39"/>
+    <w:abstractNumId w:val="42"/>
   </w:num>
   <w:num w:numId="39">
-    <w:abstractNumId w:val="17"/>
+    <w:abstractNumId w:val="19"/>
   </w:num>
   <w:num w:numId="40">
-    <w:abstractNumId w:val="25"/>
+    <w:abstractNumId w:val="28"/>
   </w:num>
   <w:num w:numId="41">
-    <w:abstractNumId w:val="42"/>
+    <w:abstractNumId w:val="45"/>
   </w:num>
   <w:num w:numId="42">
-    <w:abstractNumId w:val="37"/>
+    <w:abstractNumId w:val="40"/>
   </w:num>
   <w:num w:numId="43">
     <w:abstractNumId w:val="7"/>
+  </w:num>
+  <w:num w:numId="44">
+    <w:abstractNumId w:val="9"/>
+  </w:num>
+  <w:num w:numId="45">
+    <w:abstractNumId w:val="18"/>
+  </w:num>
+  <w:num w:numId="46">
+    <w:abstractNumId w:val="24"/>
   </w:num>
   <w:numIdMacAtCleanup w:val="6"/>
 </w:numbering>
@@ -21531,12 +22563,12 @@
     <w:rsid w:val="002909C5"/>
     <w:rsid w:val="00306A50"/>
     <w:rsid w:val="00477AB9"/>
+    <w:rsid w:val="004D54D1"/>
     <w:rsid w:val="004D58A5"/>
     <w:rsid w:val="005A756D"/>
     <w:rsid w:val="006828DE"/>
     <w:rsid w:val="00690A6B"/>
     <w:rsid w:val="00696AA9"/>
-    <w:rsid w:val="006A1A74"/>
     <w:rsid w:val="006A337F"/>
     <w:rsid w:val="00710638"/>
     <w:rsid w:val="007504BB"/>
@@ -22341,7 +23373,7 @@
 </file>
 
 <file path=customXml/itemProps2.xml><?xml version="1.0" encoding="utf-8"?>
-<ds:datastoreItem xmlns:ds="http://schemas.openxmlformats.org/officeDocument/2006/customXml" ds:itemID="{E4A3FD8A-20C0-4E7E-9A23-ACA4A6524734}">
+<ds:datastoreItem xmlns:ds="http://schemas.openxmlformats.org/officeDocument/2006/customXml" ds:itemID="{F58E04F5-E7D0-48BA-86D9-ECCD2DEFD121}">
   <ds:schemaRefs>
     <ds:schemaRef ds:uri="http://schemas.openxmlformats.org/officeDocument/2006/bibliography"/>
   </ds:schemaRefs>

</xml_diff>